<commit_message>
webD - HTML/CSS updated
</commit_message>
<xml_diff>
--- a/Web Development.docx
+++ b/Web Development.docx
@@ -1168,6 +1168,189 @@
       </w:r>
       <w:bookmarkStart w:id="0" w:name="_GoBack"/>
       <w:bookmarkEnd w:id="0"/>
+    </w:p>
+    <w:p>
+      <w:pPr>
+        <w:ind w:left="-540"/>
+        <w:rPr>
+          <w:sz w:val="24"/>
+        </w:rPr>
+      </w:pPr>
+      <w:r>
+        <w:rPr>
+          <w:b/>
+          <w:sz w:val="28"/>
+        </w:rPr>
+        <w:t>&lt;</w:t>
+      </w:r>
+      <w:proofErr w:type="spellStart"/>
+      <w:proofErr w:type="gramStart"/>
+      <w:r>
+        <w:rPr>
+          <w:b/>
+          <w:sz w:val="28"/>
+        </w:rPr>
+        <w:t>hr</w:t>
+      </w:r>
+      <w:proofErr w:type="spellEnd"/>
+      <w:proofErr w:type="gramEnd"/>
+      <w:r>
+        <w:rPr>
+          <w:b/>
+          <w:sz w:val="28"/>
+        </w:rPr>
+        <w:t>&gt; -</w:t>
+      </w:r>
+      <w:r>
+        <w:rPr>
+          <w:b/>
+          <w:i/>
+          <w:sz w:val="24"/>
+        </w:rPr>
+        <w:t xml:space="preserve"> </w:t>
+      </w:r>
+      <w:r>
+        <w:rPr>
+          <w:sz w:val="24"/>
+        </w:rPr>
+        <w:t>It is used to define a thematic break in an HTML page</w:t>
+      </w:r>
+    </w:p>
+    <w:p>
+      <w:pPr>
+        <w:ind w:left="-540"/>
+        <w:rPr>
+          <w:sz w:val="24"/>
+        </w:rPr>
+      </w:pPr>
+      <w:r>
+        <w:rPr>
+          <w:b/>
+          <w:sz w:val="28"/>
+        </w:rPr>
+        <w:t>HTML semantic elements</w:t>
+      </w:r>
+      <w:r>
+        <w:rPr>
+          <w:sz w:val="28"/>
+        </w:rPr>
+        <w:t xml:space="preserve"> </w:t>
+      </w:r>
+      <w:r>
+        <w:rPr>
+          <w:sz w:val="28"/>
+        </w:rPr>
+        <w:t>–</w:t>
+      </w:r>
+      <w:r>
+        <w:rPr>
+          <w:sz w:val="24"/>
+        </w:rPr>
+        <w:t xml:space="preserve"> </w:t>
+      </w:r>
+      <w:r>
+        <w:rPr>
+          <w:sz w:val="24"/>
+        </w:rPr>
+        <w:t>These elements clearly describe it meaning to both browser and the developer</w:t>
+      </w:r>
+    </w:p>
+    <w:p>
+      <w:pPr>
+        <w:ind w:left="-540"/>
+        <w:rPr>
+          <w:sz w:val="24"/>
+        </w:rPr>
+      </w:pPr>
+      <w:r>
+        <w:rPr>
+          <w:b/>
+          <w:sz w:val="28"/>
+        </w:rPr>
+        <w:tab/>
+      </w:r>
+      <w:proofErr w:type="gramStart"/>
+      <w:r>
+        <w:rPr>
+          <w:sz w:val="28"/>
+        </w:rPr>
+        <w:t>ex</w:t>
+      </w:r>
+      <w:proofErr w:type="gramEnd"/>
+      <w:r>
+        <w:rPr>
+          <w:sz w:val="28"/>
+        </w:rPr>
+        <w:t>:</w:t>
+      </w:r>
+      <w:r>
+        <w:rPr>
+          <w:sz w:val="24"/>
+        </w:rPr>
+        <w:t>-</w:t>
+      </w:r>
+      <w:r>
+        <w:rPr>
+          <w:sz w:val="24"/>
+        </w:rPr>
+        <w:t xml:space="preserve">  &lt;header&gt; , &lt;</w:t>
+      </w:r>
+      <w:proofErr w:type="spellStart"/>
+      <w:r>
+        <w:rPr>
+          <w:sz w:val="24"/>
+        </w:rPr>
+        <w:t>nav</w:t>
+      </w:r>
+      <w:proofErr w:type="spellEnd"/>
+      <w:r>
+        <w:rPr>
+          <w:sz w:val="24"/>
+        </w:rPr>
+        <w:t>&gt; , &lt;article&gt; , &lt;section&gt; , &lt;footer&gt;  etc.</w:t>
+      </w:r>
+    </w:p>
+    <w:p>
+      <w:pPr>
+        <w:ind w:left="-540"/>
+        <w:rPr>
+          <w:sz w:val="24"/>
+        </w:rPr>
+      </w:pPr>
+      <w:r>
+        <w:rPr>
+          <w:sz w:val="24"/>
+        </w:rPr>
+        <w:t>&lt;</w:t>
+      </w:r>
+      <w:proofErr w:type="gramStart"/>
+      <w:r>
+        <w:rPr>
+          <w:sz w:val="24"/>
+        </w:rPr>
+        <w:t>article</w:t>
+      </w:r>
+      <w:proofErr w:type="gramEnd"/>
+      <w:r>
+        <w:rPr>
+          <w:sz w:val="24"/>
+        </w:rPr>
+        <w:t xml:space="preserve">&gt; - It is an HTML semantic , which specifies independent and self-contained content . It is used to contain articles types of materials </w:t>
+      </w:r>
+      <w:proofErr w:type="gramStart"/>
+      <w:r>
+        <w:rPr>
+          <w:sz w:val="24"/>
+        </w:rPr>
+        <w:t>like ,</w:t>
+      </w:r>
+      <w:proofErr w:type="gramEnd"/>
+      <w:r>
+        <w:rPr>
+          <w:sz w:val="24"/>
+        </w:rPr>
+        <w:t xml:space="preserve"> Blogs , news-article</w:t>
+      </w:r>
     </w:p>
     <w:p>
       <w:pPr>

</xml_diff>

<commit_message>
WebD - Javascript objects added
</commit_message>
<xml_diff>
--- a/Web Development.docx
+++ b/Web Development.docx
@@ -1166,6 +1166,2139 @@
         </w:rPr>
         <w:t xml:space="preserve"> color </w:t>
       </w:r>
+    </w:p>
+    <w:p>
+      <w:pPr>
+        <w:ind w:left="-540"/>
+        <w:rPr>
+          <w:sz w:val="24"/>
+        </w:rPr>
+      </w:pPr>
+      <w:r>
+        <w:rPr>
+          <w:b/>
+          <w:sz w:val="28"/>
+        </w:rPr>
+        <w:t>&lt;</w:t>
+      </w:r>
+      <w:proofErr w:type="spellStart"/>
+      <w:proofErr w:type="gramStart"/>
+      <w:r>
+        <w:rPr>
+          <w:b/>
+          <w:sz w:val="28"/>
+        </w:rPr>
+        <w:t>hr</w:t>
+      </w:r>
+      <w:proofErr w:type="spellEnd"/>
+      <w:proofErr w:type="gramEnd"/>
+      <w:r>
+        <w:rPr>
+          <w:b/>
+          <w:sz w:val="28"/>
+        </w:rPr>
+        <w:t>&gt; -</w:t>
+      </w:r>
+      <w:r>
+        <w:rPr>
+          <w:b/>
+          <w:i/>
+          <w:sz w:val="24"/>
+        </w:rPr>
+        <w:t xml:space="preserve"> </w:t>
+      </w:r>
+      <w:r>
+        <w:rPr>
+          <w:sz w:val="24"/>
+        </w:rPr>
+        <w:t>It is used to define a thematic break in an HTML page</w:t>
+      </w:r>
+    </w:p>
+    <w:p>
+      <w:pPr>
+        <w:ind w:left="-540"/>
+        <w:rPr>
+          <w:sz w:val="24"/>
+        </w:rPr>
+      </w:pPr>
+      <w:r>
+        <w:rPr>
+          <w:b/>
+          <w:sz w:val="28"/>
+        </w:rPr>
+        <w:t>HTML semantic elements</w:t>
+      </w:r>
+      <w:r>
+        <w:rPr>
+          <w:sz w:val="28"/>
+        </w:rPr>
+        <w:t xml:space="preserve"> </w:t>
+      </w:r>
+      <w:r>
+        <w:rPr>
+          <w:sz w:val="28"/>
+        </w:rPr>
+        <w:t>–</w:t>
+      </w:r>
+      <w:r>
+        <w:rPr>
+          <w:sz w:val="24"/>
+        </w:rPr>
+        <w:t xml:space="preserve"> </w:t>
+      </w:r>
+      <w:r>
+        <w:rPr>
+          <w:sz w:val="24"/>
+        </w:rPr>
+        <w:t>These elements clearly describe it meaning to both browser and the developer</w:t>
+      </w:r>
+    </w:p>
+    <w:p>
+      <w:pPr>
+        <w:ind w:left="-540"/>
+        <w:rPr>
+          <w:sz w:val="24"/>
+        </w:rPr>
+      </w:pPr>
+      <w:r>
+        <w:rPr>
+          <w:b/>
+          <w:sz w:val="28"/>
+        </w:rPr>
+        <w:tab/>
+      </w:r>
+      <w:proofErr w:type="gramStart"/>
+      <w:r>
+        <w:rPr>
+          <w:sz w:val="28"/>
+        </w:rPr>
+        <w:t>ex</w:t>
+      </w:r>
+      <w:proofErr w:type="gramEnd"/>
+      <w:r>
+        <w:rPr>
+          <w:sz w:val="28"/>
+        </w:rPr>
+        <w:t>:</w:t>
+      </w:r>
+      <w:r>
+        <w:rPr>
+          <w:sz w:val="24"/>
+        </w:rPr>
+        <w:t>-</w:t>
+      </w:r>
+      <w:r>
+        <w:rPr>
+          <w:sz w:val="24"/>
+        </w:rPr>
+        <w:t xml:space="preserve">  &lt;header&gt; , &lt;</w:t>
+      </w:r>
+      <w:proofErr w:type="spellStart"/>
+      <w:r>
+        <w:rPr>
+          <w:sz w:val="24"/>
+        </w:rPr>
+        <w:t>nav</w:t>
+      </w:r>
+      <w:proofErr w:type="spellEnd"/>
+      <w:r>
+        <w:rPr>
+          <w:sz w:val="24"/>
+        </w:rPr>
+        <w:t>&gt; , &lt;article&gt; , &lt;section&gt; , &lt;footer&gt;  etc.</w:t>
+      </w:r>
+    </w:p>
+    <w:p>
+      <w:pPr>
+        <w:ind w:left="-540"/>
+        <w:rPr>
+          <w:sz w:val="24"/>
+        </w:rPr>
+      </w:pPr>
+      <w:r>
+        <w:rPr>
+          <w:sz w:val="24"/>
+        </w:rPr>
+        <w:t>&lt;</w:t>
+      </w:r>
+      <w:proofErr w:type="gramStart"/>
+      <w:r>
+        <w:rPr>
+          <w:sz w:val="24"/>
+        </w:rPr>
+        <w:t>article</w:t>
+      </w:r>
+      <w:proofErr w:type="gramEnd"/>
+      <w:r>
+        <w:rPr>
+          <w:sz w:val="24"/>
+        </w:rPr>
+        <w:t xml:space="preserve">&gt; - It is an HTML semantic , which specifies independent and self-contained content . It is used to contain articles types of materials </w:t>
+      </w:r>
+      <w:proofErr w:type="gramStart"/>
+      <w:r>
+        <w:rPr>
+          <w:sz w:val="24"/>
+        </w:rPr>
+        <w:t>like ,</w:t>
+      </w:r>
+      <w:proofErr w:type="gramEnd"/>
+      <w:r>
+        <w:rPr>
+          <w:sz w:val="24"/>
+        </w:rPr>
+        <w:t xml:space="preserve"> Blogs , news-article</w:t>
+      </w:r>
+    </w:p>
+    <w:p>
+      <w:pPr>
+        <w:ind w:left="-540"/>
+        <w:rPr>
+          <w:b/>
+          <w:sz w:val="44"/>
+        </w:rPr>
+      </w:pPr>
+      <w:proofErr w:type="spellStart"/>
+      <w:r>
+        <w:rPr>
+          <w:b/>
+          <w:sz w:val="44"/>
+        </w:rPr>
+        <w:t>Javascript</w:t>
+      </w:r>
+      <w:proofErr w:type="spellEnd"/>
+    </w:p>
+    <w:p>
+      <w:pPr>
+        <w:ind w:left="-540"/>
+        <w:rPr>
+          <w:sz w:val="28"/>
+        </w:rPr>
+      </w:pPr>
+      <w:r>
+        <w:rPr>
+          <w:sz w:val="28"/>
+        </w:rPr>
+        <w:t>Important keywords/Functions:-</w:t>
+      </w:r>
+    </w:p>
+    <w:p>
+      <w:pPr>
+        <w:ind w:left="-540"/>
+        <w:rPr>
+          <w:sz w:val="28"/>
+        </w:rPr>
+      </w:pPr>
+      <w:proofErr w:type="gramStart"/>
+      <w:r>
+        <w:rPr>
+          <w:b/>
+          <w:sz w:val="28"/>
+        </w:rPr>
+        <w:t>document</w:t>
+      </w:r>
+      <w:proofErr w:type="gramEnd"/>
+      <w:r>
+        <w:rPr>
+          <w:sz w:val="28"/>
+        </w:rPr>
+        <w:t xml:space="preserve"> – It is the keyword allows to get access to HTML page . </w:t>
+      </w:r>
+    </w:p>
+    <w:p>
+      <w:pPr>
+        <w:ind w:left="-540"/>
+        <w:rPr>
+          <w:sz w:val="28"/>
+        </w:rPr>
+      </w:pPr>
+      <w:proofErr w:type="spellStart"/>
+      <w:proofErr w:type="gramStart"/>
+      <w:r>
+        <w:rPr>
+          <w:b/>
+          <w:sz w:val="28"/>
+        </w:rPr>
+        <w:t>getElementById</w:t>
+      </w:r>
+      <w:proofErr w:type="spellEnd"/>
+      <w:r>
+        <w:rPr>
+          <w:b/>
+          <w:sz w:val="28"/>
+        </w:rPr>
+        <w:t>(</w:t>
+      </w:r>
+      <w:proofErr w:type="gramEnd"/>
+      <w:r>
+        <w:rPr>
+          <w:b/>
+          <w:sz w:val="28"/>
+        </w:rPr>
+        <w:t xml:space="preserve">) </w:t>
+      </w:r>
+      <w:r>
+        <w:rPr>
+          <w:sz w:val="28"/>
+        </w:rPr>
+        <w:t xml:space="preserve">– It allows us to grab any element of HTML by ID . </w:t>
+      </w:r>
+    </w:p>
+    <w:p>
+      <w:pPr>
+        <w:ind w:left="-540"/>
+        <w:rPr>
+          <w:sz w:val="28"/>
+        </w:rPr>
+      </w:pPr>
+      <w:proofErr w:type="gramStart"/>
+      <w:r>
+        <w:rPr>
+          <w:b/>
+          <w:sz w:val="28"/>
+        </w:rPr>
+        <w:t>console.log(</w:t>
+      </w:r>
+      <w:proofErr w:type="gramEnd"/>
+      <w:r>
+        <w:rPr>
+          <w:b/>
+          <w:sz w:val="28"/>
+        </w:rPr>
+        <w:t>token)</w:t>
+      </w:r>
+      <w:r>
+        <w:rPr>
+          <w:sz w:val="28"/>
+        </w:rPr>
+        <w:t xml:space="preserve"> – print items</w:t>
+      </w:r>
+    </w:p>
+    <w:p>
+      <w:pPr>
+        <w:ind w:left="-540"/>
+        <w:rPr>
+          <w:sz w:val="28"/>
+        </w:rPr>
+      </w:pPr>
+      <w:proofErr w:type="spellStart"/>
+      <w:proofErr w:type="gramStart"/>
+      <w:r>
+        <w:rPr>
+          <w:sz w:val="28"/>
+        </w:rPr>
+        <w:t>array.</w:t>
+      </w:r>
+      <w:r>
+        <w:rPr>
+          <w:b/>
+          <w:sz w:val="28"/>
+        </w:rPr>
+        <w:t>push</w:t>
+      </w:r>
+      <w:proofErr w:type="spellEnd"/>
+      <w:r>
+        <w:rPr>
+          <w:b/>
+          <w:sz w:val="28"/>
+        </w:rPr>
+        <w:t>(</w:t>
+      </w:r>
+      <w:proofErr w:type="gramEnd"/>
+      <w:r>
+        <w:rPr>
+          <w:b/>
+          <w:sz w:val="28"/>
+        </w:rPr>
+        <w:t>element)</w:t>
+      </w:r>
+      <w:r>
+        <w:rPr>
+          <w:b/>
+          <w:sz w:val="28"/>
+        </w:rPr>
+        <w:t xml:space="preserve"> -  </w:t>
+      </w:r>
+      <w:r>
+        <w:rPr>
+          <w:sz w:val="28"/>
+        </w:rPr>
+        <w:t>this method is used to insert any array element into the array</w:t>
+      </w:r>
+    </w:p>
+    <w:p>
+      <w:pPr>
+        <w:ind w:left="-540"/>
+        <w:rPr>
+          <w:b/>
+          <w:sz w:val="28"/>
+        </w:rPr>
+      </w:pPr>
+      <w:proofErr w:type="spellStart"/>
+      <w:proofErr w:type="gramStart"/>
+      <w:r>
+        <w:rPr>
+          <w:sz w:val="28"/>
+        </w:rPr>
+        <w:t>array.</w:t>
+      </w:r>
+      <w:r>
+        <w:rPr>
+          <w:b/>
+          <w:sz w:val="28"/>
+        </w:rPr>
+        <w:t>index</w:t>
+      </w:r>
+      <w:r>
+        <w:rPr>
+          <w:b/>
+          <w:sz w:val="28"/>
+        </w:rPr>
+        <w:t>of</w:t>
+      </w:r>
+      <w:proofErr w:type="spellEnd"/>
+      <w:r>
+        <w:rPr>
+          <w:b/>
+          <w:sz w:val="28"/>
+        </w:rPr>
+        <w:t>(</w:t>
+      </w:r>
+      <w:proofErr w:type="gramEnd"/>
+      <w:r>
+        <w:rPr>
+          <w:b/>
+          <w:sz w:val="28"/>
+        </w:rPr>
+        <w:t>element)</w:t>
+      </w:r>
+      <w:r>
+        <w:rPr>
+          <w:b/>
+          <w:sz w:val="28"/>
+        </w:rPr>
+        <w:t xml:space="preserve"> – </w:t>
+      </w:r>
+      <w:r>
+        <w:rPr>
+          <w:sz w:val="28"/>
+        </w:rPr>
+        <w:t>it gives the index of the given element in an array</w:t>
+      </w:r>
+      <w:r>
+        <w:rPr>
+          <w:b/>
+          <w:sz w:val="28"/>
+        </w:rPr>
+        <w:t xml:space="preserve"> </w:t>
+      </w:r>
+    </w:p>
+    <w:p>
+      <w:pPr>
+        <w:ind w:left="-540"/>
+        <w:rPr>
+          <w:sz w:val="28"/>
+        </w:rPr>
+      </w:pPr>
+      <w:proofErr w:type="spellStart"/>
+      <w:proofErr w:type="gramStart"/>
+      <w:r>
+        <w:rPr>
+          <w:sz w:val="28"/>
+        </w:rPr>
+        <w:t>array.</w:t>
+      </w:r>
+      <w:r>
+        <w:rPr>
+          <w:b/>
+          <w:sz w:val="28"/>
+        </w:rPr>
+        <w:t>splice</w:t>
+      </w:r>
+      <w:proofErr w:type="spellEnd"/>
+      <w:r>
+        <w:rPr>
+          <w:b/>
+          <w:sz w:val="28"/>
+        </w:rPr>
+        <w:t>(</w:t>
+      </w:r>
+      <w:proofErr w:type="gramEnd"/>
+      <w:r>
+        <w:rPr>
+          <w:b/>
+          <w:sz w:val="28"/>
+        </w:rPr>
+        <w:t>index , number of elements)</w:t>
+      </w:r>
+      <w:r>
+        <w:rPr>
+          <w:sz w:val="28"/>
+        </w:rPr>
+        <w:t xml:space="preserve"> – it takes off the given index-element from an array</w:t>
+      </w:r>
+    </w:p>
+    <w:p>
+      <w:pPr>
+        <w:ind w:left="-540"/>
+        <w:rPr>
+          <w:sz w:val="28"/>
+        </w:rPr>
+      </w:pPr>
+      <w:proofErr w:type="spellStart"/>
+      <w:proofErr w:type="gramStart"/>
+      <w:r>
+        <w:rPr>
+          <w:sz w:val="28"/>
+        </w:rPr>
+        <w:lastRenderedPageBreak/>
+        <w:t>var</w:t>
+      </w:r>
+      <w:proofErr w:type="spellEnd"/>
+      <w:proofErr w:type="gramEnd"/>
+      <w:r>
+        <w:rPr>
+          <w:sz w:val="28"/>
+        </w:rPr>
+        <w:t xml:space="preserve"> x = </w:t>
+      </w:r>
+      <w:proofErr w:type="spellStart"/>
+      <w:r>
+        <w:rPr>
+          <w:b/>
+          <w:sz w:val="28"/>
+        </w:rPr>
+        <w:t>window.prompt</w:t>
+      </w:r>
+      <w:proofErr w:type="spellEnd"/>
+      <w:r>
+        <w:rPr>
+          <w:b/>
+          <w:sz w:val="28"/>
+        </w:rPr>
+        <w:t>(“Enter =  ”)</w:t>
+      </w:r>
+      <w:r>
+        <w:rPr>
+          <w:b/>
+          <w:sz w:val="28"/>
+        </w:rPr>
+        <w:t xml:space="preserve"> – </w:t>
+      </w:r>
+      <w:r>
+        <w:rPr>
+          <w:sz w:val="28"/>
+        </w:rPr>
+        <w:t>it will receive an user-input and will assign it to the variable x</w:t>
+      </w:r>
+    </w:p>
+    <w:p>
+      <w:pPr>
+        <w:ind w:left="-540"/>
+        <w:rPr>
+          <w:sz w:val="28"/>
+        </w:rPr>
+      </w:pPr>
+      <w:proofErr w:type="spellStart"/>
+      <w:r>
+        <w:rPr>
+          <w:sz w:val="28"/>
+        </w:rPr>
+        <w:t>array.</w:t>
+      </w:r>
+      <w:r>
+        <w:rPr>
+          <w:b/>
+          <w:sz w:val="28"/>
+        </w:rPr>
+        <w:t>length</w:t>
+      </w:r>
+      <w:proofErr w:type="spellEnd"/>
+      <w:r>
+        <w:rPr>
+          <w:sz w:val="28"/>
+        </w:rPr>
+        <w:t xml:space="preserve"> – returns the array </w:t>
+      </w:r>
+      <w:proofErr w:type="gramStart"/>
+      <w:r>
+        <w:rPr>
+          <w:sz w:val="28"/>
+        </w:rPr>
+        <w:t>length .</w:t>
+      </w:r>
+      <w:proofErr w:type="gramEnd"/>
+      <w:r>
+        <w:rPr>
+          <w:sz w:val="28"/>
+        </w:rPr>
+        <w:t xml:space="preserve"> </w:t>
+      </w:r>
+    </w:p>
+    <w:p>
+      <w:pPr>
+        <w:ind w:left="-540"/>
+        <w:rPr>
+          <w:b/>
+          <w:i/>
+          <w:sz w:val="28"/>
+        </w:rPr>
+      </w:pPr>
+      <w:r>
+        <w:rPr>
+          <w:b/>
+          <w:i/>
+          <w:sz w:val="28"/>
+        </w:rPr>
+        <w:t>OBJECTS</w:t>
+      </w:r>
+    </w:p>
+    <w:p>
+      <w:pPr>
+        <w:ind w:left="-540"/>
+        <w:rPr>
+          <w:sz w:val="28"/>
+        </w:rPr>
+      </w:pPr>
+      <w:proofErr w:type="gramStart"/>
+      <w:r>
+        <w:rPr>
+          <w:b/>
+          <w:sz w:val="28"/>
+        </w:rPr>
+        <w:t>objects</w:t>
+      </w:r>
+      <w:proofErr w:type="gramEnd"/>
+      <w:r>
+        <w:rPr>
+          <w:b/>
+          <w:sz w:val="28"/>
+        </w:rPr>
+        <w:t xml:space="preserve"> – </w:t>
+      </w:r>
+      <w:r>
+        <w:rPr>
+          <w:sz w:val="28"/>
+        </w:rPr>
+        <w:t>it is the collection of key-value pair</w:t>
+      </w:r>
+      <w:r>
+        <w:rPr>
+          <w:sz w:val="28"/>
+        </w:rPr>
+        <w:t xml:space="preserve"> </w:t>
+      </w:r>
+    </w:p>
+    <w:p>
+      <w:pPr>
+        <w:ind w:left="-540"/>
+        <w:rPr>
+          <w:b/>
+          <w:sz w:val="28"/>
+        </w:rPr>
+      </w:pPr>
+      <w:r>
+        <w:rPr>
+          <w:b/>
+          <w:sz w:val="28"/>
+        </w:rPr>
+        <w:tab/>
+      </w:r>
+      <w:proofErr w:type="spellStart"/>
+      <w:proofErr w:type="gramStart"/>
+      <w:r>
+        <w:rPr>
+          <w:b/>
+          <w:sz w:val="28"/>
+        </w:rPr>
+        <w:t>var</w:t>
+      </w:r>
+      <w:proofErr w:type="spellEnd"/>
+      <w:proofErr w:type="gramEnd"/>
+      <w:r>
+        <w:rPr>
+          <w:b/>
+          <w:sz w:val="28"/>
+        </w:rPr>
+        <w:t xml:space="preserve"> student = {</w:t>
+      </w:r>
+      <w:proofErr w:type="spellStart"/>
+      <w:r>
+        <w:rPr>
+          <w:b/>
+          <w:sz w:val="28"/>
+        </w:rPr>
+        <w:t>firstName</w:t>
+      </w:r>
+      <w:proofErr w:type="spellEnd"/>
+      <w:r>
+        <w:rPr>
+          <w:b/>
+          <w:sz w:val="28"/>
+        </w:rPr>
+        <w:t>:</w:t>
+      </w:r>
+      <w:r>
+        <w:rPr>
+          <w:b/>
+          <w:sz w:val="28"/>
+        </w:rPr>
+        <w:t xml:space="preserve"> </w:t>
+      </w:r>
+      <w:r>
+        <w:rPr>
+          <w:b/>
+          <w:sz w:val="28"/>
+        </w:rPr>
+        <w:t xml:space="preserve">”Rahul” , </w:t>
+      </w:r>
+      <w:proofErr w:type="spellStart"/>
+      <w:r>
+        <w:rPr>
+          <w:b/>
+          <w:sz w:val="28"/>
+        </w:rPr>
+        <w:t>lastName</w:t>
+      </w:r>
+      <w:proofErr w:type="spellEnd"/>
+      <w:r>
+        <w:rPr>
+          <w:b/>
+          <w:sz w:val="28"/>
+        </w:rPr>
+        <w:t>:”Kumar” , age : 12};</w:t>
+      </w:r>
+    </w:p>
+    <w:p>
+      <w:pPr>
+        <w:ind w:left="-540"/>
+        <w:rPr>
+          <w:sz w:val="28"/>
+        </w:rPr>
+      </w:pPr>
+      <w:r>
+        <w:rPr>
+          <w:b/>
+          <w:sz w:val="28"/>
+        </w:rPr>
+        <w:tab/>
+      </w:r>
+      <w:proofErr w:type="spellStart"/>
+      <w:proofErr w:type="gramStart"/>
+      <w:r>
+        <w:rPr>
+          <w:b/>
+          <w:sz w:val="28"/>
+        </w:rPr>
+        <w:t>var</w:t>
+      </w:r>
+      <w:proofErr w:type="spellEnd"/>
+      <w:proofErr w:type="gramEnd"/>
+      <w:r>
+        <w:rPr>
+          <w:b/>
+          <w:sz w:val="28"/>
+        </w:rPr>
+        <w:t xml:space="preserve"> student = {} ; &lt;- empty object</w:t>
+      </w:r>
+    </w:p>
+    <w:p>
+      <w:pPr>
+        <w:ind w:left="-540"/>
+        <w:rPr>
+          <w:sz w:val="28"/>
+        </w:rPr>
+      </w:pPr>
+      <w:r>
+        <w:rPr>
+          <w:noProof/>
+          <w:sz w:val="28"/>
+        </w:rPr>
+        <mc:AlternateContent>
+          <mc:Choice Requires="wps">
+            <w:drawing>
+              <wp:anchor distT="0" distB="0" distL="114300" distR="114300" simplePos="0" relativeHeight="251660288" behindDoc="0" locked="0" layoutInCell="1" allowOverlap="1" wp14:anchorId="72FFE753" wp14:editId="5E5A4FF7">
+                <wp:simplePos x="0" y="0"/>
+                <wp:positionH relativeFrom="column">
+                  <wp:posOffset>-270164</wp:posOffset>
+                </wp:positionH>
+                <wp:positionV relativeFrom="paragraph">
+                  <wp:posOffset>585874</wp:posOffset>
+                </wp:positionV>
+                <wp:extent cx="4752109" cy="1205346"/>
+                <wp:effectExtent l="0" t="0" r="10795" b="13970"/>
+                <wp:wrapNone/>
+                <wp:docPr id="2" name="Rectangle 2"/>
+                <wp:cNvGraphicFramePr/>
+                <a:graphic xmlns:a="http://schemas.openxmlformats.org/drawingml/2006/main">
+                  <a:graphicData uri="http://schemas.microsoft.com/office/word/2010/wordprocessingShape">
+                    <wps:wsp>
+                      <wps:cNvSpPr/>
+                      <wps:spPr>
+                        <a:xfrm>
+                          <a:off x="0" y="0"/>
+                          <a:ext cx="4752109" cy="1205346"/>
+                        </a:xfrm>
+                        <a:prstGeom prst="rect">
+                          <a:avLst/>
+                        </a:prstGeom>
+                      </wps:spPr>
+                      <wps:style>
+                        <a:lnRef idx="2">
+                          <a:schemeClr val="dk1"/>
+                        </a:lnRef>
+                        <a:fillRef idx="1">
+                          <a:schemeClr val="lt1"/>
+                        </a:fillRef>
+                        <a:effectRef idx="0">
+                          <a:schemeClr val="dk1"/>
+                        </a:effectRef>
+                        <a:fontRef idx="minor">
+                          <a:schemeClr val="dk1"/>
+                        </a:fontRef>
+                      </wps:style>
+                      <wps:txbx>
+                        <w:txbxContent>
+                          <w:p>
+                            <w:r>
+                              <w:t xml:space="preserve">After creating </w:t>
+                            </w:r>
+                            <w:proofErr w:type="gramStart"/>
+                            <w:r>
+                              <w:t>object ,</w:t>
+                            </w:r>
+                            <w:proofErr w:type="gramEnd"/>
+                            <w:r>
+                              <w:t xml:space="preserve"> we can add key-value to it by following way and same way will be applicable for an empty object.</w:t>
+                            </w:r>
+                          </w:p>
+                          <w:p>
+                            <w:pPr>
+                              <w:rPr>
+                                <w:b/>
+                                <w:i/>
+                              </w:rPr>
+                            </w:pPr>
+                            <w:proofErr w:type="spellStart"/>
+                            <w:r>
+                              <w:rPr>
+                                <w:b/>
+                                <w:i/>
+                              </w:rPr>
+                              <w:t>x.keyOne</w:t>
+                            </w:r>
+                            <w:proofErr w:type="spellEnd"/>
+                            <w:r>
+                              <w:rPr>
+                                <w:b/>
+                                <w:i/>
+                              </w:rPr>
+                              <w:t xml:space="preserve"> = value1; </w:t>
+                            </w:r>
+                          </w:p>
+                          <w:p>
+                            <w:pPr>
+                              <w:rPr>
+                                <w:b/>
+                                <w:i/>
+                              </w:rPr>
+                            </w:pPr>
+                            <w:proofErr w:type="spellStart"/>
+                            <w:r>
+                              <w:rPr>
+                                <w:b/>
+                                <w:i/>
+                              </w:rPr>
+                              <w:t>x.keyTwo</w:t>
+                            </w:r>
+                            <w:proofErr w:type="spellEnd"/>
+                            <w:r>
+                              <w:rPr>
+                                <w:b/>
+                                <w:i/>
+                              </w:rPr>
+                              <w:t xml:space="preserve"> = value2;</w:t>
+                            </w:r>
+                          </w:p>
+                        </w:txbxContent>
+                      </wps:txbx>
+                      <wps:bodyPr rot="0" spcFirstLastPara="0" vertOverflow="overflow" horzOverflow="overflow" vert="horz" wrap="square" lIns="91440" tIns="45720" rIns="91440" bIns="45720" numCol="1" spcCol="0" rtlCol="0" fromWordArt="0" anchor="ctr" anchorCtr="0" forceAA="0" compatLnSpc="1">
+                        <a:prstTxWarp prst="textNoShape">
+                          <a:avLst/>
+                        </a:prstTxWarp>
+                        <a:noAutofit/>
+                      </wps:bodyPr>
+                    </wps:wsp>
+                  </a:graphicData>
+                </a:graphic>
+                <wp14:sizeRelH relativeFrom="margin">
+                  <wp14:pctWidth>0</wp14:pctWidth>
+                </wp14:sizeRelH>
+                <wp14:sizeRelV relativeFrom="margin">
+                  <wp14:pctHeight>0</wp14:pctHeight>
+                </wp14:sizeRelV>
+              </wp:anchor>
+            </w:drawing>
+          </mc:Choice>
+          <mc:Fallback>
+            <w:pict>
+              <v:rect id="Rectangle 2" o:spid="_x0000_s1026" style="position:absolute;left:0;text-align:left;margin-left:-21.25pt;margin-top:46.15pt;width:374.2pt;height:94.9pt;z-index:251660288;visibility:visible;mso-wrap-style:square;mso-width-percent:0;mso-height-percent:0;mso-wrap-distance-left:9pt;mso-wrap-distance-top:0;mso-wrap-distance-right:9pt;mso-wrap-distance-bottom:0;mso-position-horizontal:absolute;mso-position-horizontal-relative:text;mso-position-vertical:absolute;mso-position-vertical-relative:text;mso-width-percent:0;mso-height-percent:0;mso-width-relative:margin;mso-height-relative:margin;v-text-anchor:middle" o:gfxdata="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" fillcolor="white [3201]" strokecolor="black [3200]" strokeweight="2pt">
+                <v:textbox>
+                  <w:txbxContent>
+                    <w:p>
+                      <w:r>
+                        <w:t xml:space="preserve">After creating </w:t>
+                      </w:r>
+                      <w:proofErr w:type="gramStart"/>
+                      <w:r>
+                        <w:t>object ,</w:t>
+                      </w:r>
+                      <w:proofErr w:type="gramEnd"/>
+                      <w:r>
+                        <w:t xml:space="preserve"> we can add key-value to it by following way and same way will be applicable for an empty object.</w:t>
+                      </w:r>
+                    </w:p>
+                    <w:p>
+                      <w:pPr>
+                        <w:rPr>
+                          <w:b/>
+                          <w:i/>
+                        </w:rPr>
+                      </w:pPr>
+                      <w:proofErr w:type="spellStart"/>
+                      <w:r>
+                        <w:rPr>
+                          <w:b/>
+                          <w:i/>
+                        </w:rPr>
+                        <w:t>x.keyOne</w:t>
+                      </w:r>
+                      <w:proofErr w:type="spellEnd"/>
+                      <w:r>
+                        <w:rPr>
+                          <w:b/>
+                          <w:i/>
+                        </w:rPr>
+                        <w:t xml:space="preserve"> = value1; </w:t>
+                      </w:r>
+                    </w:p>
+                    <w:p>
+                      <w:pPr>
+                        <w:rPr>
+                          <w:b/>
+                          <w:i/>
+                        </w:rPr>
+                      </w:pPr>
+                      <w:proofErr w:type="spellStart"/>
+                      <w:r>
+                        <w:rPr>
+                          <w:b/>
+                          <w:i/>
+                        </w:rPr>
+                        <w:t>x.keyTwo</w:t>
+                      </w:r>
+                      <w:proofErr w:type="spellEnd"/>
+                      <w:r>
+                        <w:rPr>
+                          <w:b/>
+                          <w:i/>
+                        </w:rPr>
+                        <w:t xml:space="preserve"> = value2;</w:t>
+                      </w:r>
+                    </w:p>
+                  </w:txbxContent>
+                </v:textbox>
+              </v:rect>
+            </w:pict>
+          </mc:Fallback>
+        </mc:AlternateContent>
+      </w:r>
+      <w:proofErr w:type="spellStart"/>
+      <w:proofErr w:type="gramStart"/>
+      <w:r>
+        <w:rPr>
+          <w:b/>
+          <w:sz w:val="28"/>
+        </w:rPr>
+        <w:t>var</w:t>
+      </w:r>
+      <w:proofErr w:type="spellEnd"/>
+      <w:proofErr w:type="gramEnd"/>
+      <w:r>
+        <w:rPr>
+          <w:b/>
+          <w:sz w:val="28"/>
+        </w:rPr>
+        <w:t xml:space="preserve"> x = new Object();</w:t>
+      </w:r>
+      <w:r>
+        <w:rPr>
+          <w:sz w:val="28"/>
+        </w:rPr>
+        <w:t xml:space="preserve">  - we can create an empty object by this only . </w:t>
+      </w:r>
+      <w:proofErr w:type="gramStart"/>
+      <w:r>
+        <w:rPr>
+          <w:sz w:val="28"/>
+        </w:rPr>
+        <w:t>Afterwards ,</w:t>
+      </w:r>
+      <w:proofErr w:type="gramEnd"/>
+      <w:r>
+        <w:rPr>
+          <w:sz w:val="28"/>
+        </w:rPr>
+        <w:t xml:space="preserve"> we can add key-value pair that empty object</w:t>
+      </w:r>
+    </w:p>
+    <w:p>
+      <w:pPr>
+        <w:ind w:left="-540"/>
+        <w:rPr>
+          <w:sz w:val="28"/>
+        </w:rPr>
+      </w:pPr>
+    </w:p>
+    <w:p>
+      <w:pPr>
+        <w:ind w:left="-540"/>
+        <w:rPr>
+          <w:sz w:val="28"/>
+        </w:rPr>
+      </w:pPr>
+    </w:p>
+    <w:p>
+      <w:pPr>
+        <w:ind w:left="-540"/>
+        <w:rPr>
+          <w:sz w:val="28"/>
+        </w:rPr>
+      </w:pPr>
+    </w:p>
+    <w:p>
+      <w:pPr>
+        <w:rPr>
+          <w:sz w:val="28"/>
+        </w:rPr>
+      </w:pPr>
+    </w:p>
+    <w:p>
+      <w:pPr>
+        <w:ind w:left="-540"/>
+        <w:rPr>
+          <w:i/>
+          <w:sz w:val="28"/>
+        </w:rPr>
+      </w:pPr>
+      <w:r>
+        <w:rPr>
+          <w:i/>
+          <w:sz w:val="28"/>
+        </w:rPr>
+        <w:t xml:space="preserve">- We can create </w:t>
+      </w:r>
+      <w:proofErr w:type="spellStart"/>
+      <w:r>
+        <w:rPr>
+          <w:i/>
+          <w:sz w:val="28"/>
+        </w:rPr>
+        <w:t>javascript</w:t>
+      </w:r>
+      <w:proofErr w:type="spellEnd"/>
+      <w:r>
+        <w:rPr>
+          <w:i/>
+          <w:sz w:val="28"/>
+        </w:rPr>
+        <w:t xml:space="preserve"> objects </w:t>
+      </w:r>
+      <w:r>
+        <w:rPr>
+          <w:i/>
+          <w:sz w:val="28"/>
+        </w:rPr>
+        <w:t xml:space="preserve">manually </w:t>
+      </w:r>
+      <w:r>
+        <w:rPr>
+          <w:i/>
+          <w:sz w:val="28"/>
+        </w:rPr>
+        <w:t xml:space="preserve">by </w:t>
+      </w:r>
+      <w:proofErr w:type="gramStart"/>
+      <w:r>
+        <w:rPr>
+          <w:i/>
+          <w:sz w:val="28"/>
+        </w:rPr>
+        <w:t>functions</w:t>
+      </w:r>
+      <w:r>
+        <w:rPr>
+          <w:i/>
+          <w:sz w:val="28"/>
+        </w:rPr>
+        <w:t>(</w:t>
+      </w:r>
+      <w:proofErr w:type="gramEnd"/>
+      <w:r>
+        <w:rPr>
+          <w:i/>
+          <w:sz w:val="28"/>
+        </w:rPr>
+        <w:t>constructors)</w:t>
+      </w:r>
+      <w:r>
+        <w:rPr>
+          <w:i/>
+          <w:sz w:val="28"/>
+        </w:rPr>
+        <w:t xml:space="preserve"> also . </w:t>
+      </w:r>
+    </w:p>
+    <w:p>
+      <w:pPr>
+        <w:ind w:left="-540"/>
+        <w:rPr>
+          <w:i/>
+          <w:sz w:val="28"/>
+        </w:rPr>
+      </w:pPr>
+      <w:r>
+        <w:rPr>
+          <w:i/>
+          <w:noProof/>
+          <w:sz w:val="28"/>
+        </w:rPr>
+        <mc:AlternateContent>
+          <mc:Choice Requires="wps">
+            <w:drawing>
+              <wp:anchor distT="0" distB="0" distL="114300" distR="114300" simplePos="0" relativeHeight="251659264" behindDoc="0" locked="0" layoutInCell="1" allowOverlap="1" wp14:anchorId="158BF628" wp14:editId="356F1195">
+                <wp:simplePos x="0" y="0"/>
+                <wp:positionH relativeFrom="column">
+                  <wp:posOffset>-235527</wp:posOffset>
+                </wp:positionH>
+                <wp:positionV relativeFrom="paragraph">
+                  <wp:posOffset>42256</wp:posOffset>
+                </wp:positionV>
+                <wp:extent cx="5604163" cy="4038600"/>
+                <wp:effectExtent l="0" t="0" r="15875" b="19050"/>
+                <wp:wrapNone/>
+                <wp:docPr id="1" name="Rectangle 1"/>
+                <wp:cNvGraphicFramePr/>
+                <a:graphic xmlns:a="http://schemas.openxmlformats.org/drawingml/2006/main">
+                  <a:graphicData uri="http://schemas.microsoft.com/office/word/2010/wordprocessingShape">
+                    <wps:wsp>
+                      <wps:cNvSpPr/>
+                      <wps:spPr>
+                        <a:xfrm>
+                          <a:off x="0" y="0"/>
+                          <a:ext cx="5604163" cy="4038600"/>
+                        </a:xfrm>
+                        <a:prstGeom prst="rect">
+                          <a:avLst/>
+                        </a:prstGeom>
+                      </wps:spPr>
+                      <wps:style>
+                        <a:lnRef idx="2">
+                          <a:schemeClr val="dk1"/>
+                        </a:lnRef>
+                        <a:fillRef idx="1">
+                          <a:schemeClr val="lt1"/>
+                        </a:fillRef>
+                        <a:effectRef idx="0">
+                          <a:schemeClr val="dk1"/>
+                        </a:effectRef>
+                        <a:fontRef idx="minor">
+                          <a:schemeClr val="dk1"/>
+                        </a:fontRef>
+                      </wps:style>
+                      <wps:txbx>
+                        <w:txbxContent>
+                          <w:p>
+                            <w:pPr>
+                              <w:rPr>
+                                <w:b/>
+                                <w:i/>
+                              </w:rPr>
+                            </w:pPr>
+                            <w:proofErr w:type="gramStart"/>
+                            <w:r>
+                              <w:rPr>
+                                <w:b/>
+                                <w:i/>
+                              </w:rPr>
+                              <w:t>function</w:t>
+                            </w:r>
+                            <w:proofErr w:type="gramEnd"/>
+                            <w:r>
+                              <w:rPr>
+                                <w:b/>
+                                <w:i/>
+                              </w:rPr>
+                              <w:t xml:space="preserve"> Student(</w:t>
+                            </w:r>
+                            <w:proofErr w:type="spellStart"/>
+                            <w:r>
+                              <w:rPr>
+                                <w:b/>
+                                <w:i/>
+                              </w:rPr>
+                              <w:t>first,last,age</w:t>
+                            </w:r>
+                            <w:proofErr w:type="spellEnd"/>
+                            <w:r>
+                              <w:rPr>
+                                <w:b/>
+                                <w:i/>
+                              </w:rPr>
+                              <w:t>)</w:t>
+                            </w:r>
+                          </w:p>
+                          <w:p>
+                            <w:pPr>
+                              <w:rPr>
+                                <w:b/>
+                                <w:i/>
+                              </w:rPr>
+                            </w:pPr>
+                            <w:r>
+                              <w:rPr>
+                                <w:b/>
+                                <w:i/>
+                              </w:rPr>
+                              <w:t>{</w:t>
+                            </w:r>
+                          </w:p>
+                          <w:p>
+                            <w:pPr>
+                              <w:rPr>
+                                <w:b/>
+                                <w:i/>
+                              </w:rPr>
+                            </w:pPr>
+                            <w:r>
+                              <w:rPr>
+                                <w:b/>
+                                <w:i/>
+                              </w:rPr>
+                              <w:t xml:space="preserve">    //down </w:t>
+                            </w:r>
+                            <w:proofErr w:type="gramStart"/>
+                            <w:r>
+                              <w:rPr>
+                                <w:b/>
+                                <w:i/>
+                              </w:rPr>
+                              <w:t>below ,</w:t>
+                            </w:r>
+                            <w:proofErr w:type="gramEnd"/>
+                            <w:r>
+                              <w:rPr>
+                                <w:b/>
+                                <w:i/>
+                              </w:rPr>
+                              <w:t xml:space="preserve"> we are creating keys/properties explicitly and we are adding their values by </w:t>
+                            </w:r>
+                            <w:r>
+                              <w:rPr>
+                                <w:b/>
+                                <w:i/>
+                              </w:rPr>
+                              <w:t>function-</w:t>
+                            </w:r>
+                            <w:r>
+                              <w:rPr>
+                                <w:b/>
+                                <w:i/>
+                              </w:rPr>
+                              <w:t>parameters</w:t>
+                            </w:r>
+                          </w:p>
+                          <w:p>
+                            <w:pPr>
+                              <w:rPr>
+                                <w:b/>
+                                <w:i/>
+                              </w:rPr>
+                            </w:pPr>
+                            <w:r>
+                              <w:rPr>
+                                <w:b/>
+                                <w:i/>
+                              </w:rPr>
+                              <w:t xml:space="preserve">    </w:t>
+                            </w:r>
+                            <w:proofErr w:type="spellStart"/>
+                            <w:r>
+                              <w:rPr>
+                                <w:b/>
+                                <w:i/>
+                              </w:rPr>
+                              <w:t>this.firstName</w:t>
+                            </w:r>
+                            <w:proofErr w:type="spellEnd"/>
+                            <w:r>
+                              <w:rPr>
+                                <w:b/>
+                                <w:i/>
+                              </w:rPr>
+                              <w:t xml:space="preserve"> = first;</w:t>
+                            </w:r>
+                            <w:r>
+                              <w:rPr>
+                                <w:b/>
+                                <w:i/>
+                              </w:rPr>
+                              <w:t xml:space="preserve"> </w:t>
+                            </w:r>
+                          </w:p>
+                          <w:p>
+                            <w:pPr>
+                              <w:rPr>
+                                <w:b/>
+                                <w:i/>
+                              </w:rPr>
+                            </w:pPr>
+                            <w:r>
+                              <w:rPr>
+                                <w:b/>
+                                <w:i/>
+                              </w:rPr>
+                              <w:t xml:space="preserve">    </w:t>
+                            </w:r>
+                            <w:proofErr w:type="spellStart"/>
+                            <w:r>
+                              <w:rPr>
+                                <w:b/>
+                                <w:i/>
+                              </w:rPr>
+                              <w:t>this.lastName</w:t>
+                            </w:r>
+                            <w:proofErr w:type="spellEnd"/>
+                            <w:r>
+                              <w:rPr>
+                                <w:b/>
+                                <w:i/>
+                              </w:rPr>
+                              <w:t xml:space="preserve"> = </w:t>
+                            </w:r>
+                            <w:proofErr w:type="gramStart"/>
+                            <w:r>
+                              <w:rPr>
+                                <w:b/>
+                                <w:i/>
+                              </w:rPr>
+                              <w:t>last ;</w:t>
+                            </w:r>
+                            <w:proofErr w:type="gramEnd"/>
+                            <w:r>
+                              <w:rPr>
+                                <w:b/>
+                                <w:i/>
+                              </w:rPr>
+                              <w:t xml:space="preserve"> </w:t>
+                            </w:r>
+                          </w:p>
+                          <w:p>
+                            <w:pPr>
+                              <w:rPr>
+                                <w:b/>
+                                <w:i/>
+                              </w:rPr>
+                            </w:pPr>
+                            <w:r>
+                              <w:rPr>
+                                <w:b/>
+                                <w:i/>
+                              </w:rPr>
+                              <w:t xml:space="preserve">    </w:t>
+                            </w:r>
+                            <w:proofErr w:type="spellStart"/>
+                            <w:r>
+                              <w:rPr>
+                                <w:b/>
+                                <w:i/>
+                              </w:rPr>
+                              <w:t>this.Age</w:t>
+                            </w:r>
+                            <w:proofErr w:type="spellEnd"/>
+                            <w:r>
+                              <w:rPr>
+                                <w:b/>
+                                <w:i/>
+                              </w:rPr>
+                              <w:t xml:space="preserve"> = </w:t>
+                            </w:r>
+                            <w:proofErr w:type="gramStart"/>
+                            <w:r>
+                              <w:rPr>
+                                <w:b/>
+                                <w:i/>
+                              </w:rPr>
+                              <w:t>age ;</w:t>
+                            </w:r>
+                            <w:proofErr w:type="gramEnd"/>
+                          </w:p>
+                          <w:p>
+                            <w:pPr>
+                              <w:rPr>
+                                <w:b/>
+                                <w:i/>
+                              </w:rPr>
+                            </w:pPr>
+                            <w:r>
+                              <w:rPr>
+                                <w:b/>
+                                <w:i/>
+                              </w:rPr>
+                              <w:t xml:space="preserve">    </w:t>
+                            </w:r>
+                            <w:proofErr w:type="spellStart"/>
+                            <w:r>
+                              <w:rPr>
+                                <w:b/>
+                                <w:i/>
+                              </w:rPr>
+                              <w:t>this.greeting</w:t>
+                            </w:r>
+                            <w:proofErr w:type="spellEnd"/>
+                            <w:r>
+                              <w:rPr>
+                                <w:b/>
+                                <w:i/>
+                              </w:rPr>
+                              <w:t xml:space="preserve"> = </w:t>
+                            </w:r>
+                            <w:proofErr w:type="gramStart"/>
+                            <w:r>
+                              <w:rPr>
+                                <w:b/>
+                                <w:i/>
+                              </w:rPr>
+                              <w:t>function(</w:t>
+                            </w:r>
+                            <w:proofErr w:type="gramEnd"/>
+                            <w:r>
+                              <w:rPr>
+                                <w:b/>
+                                <w:i/>
+                              </w:rPr>
+                              <w:t>){</w:t>
+                            </w:r>
+                          </w:p>
+                          <w:p>
+                            <w:pPr>
+                              <w:rPr>
+                                <w:b/>
+                                <w:i/>
+                              </w:rPr>
+                            </w:pPr>
+                            <w:r>
+                              <w:rPr>
+                                <w:b/>
+                                <w:i/>
+                              </w:rPr>
+                              <w:t xml:space="preserve">        return "Hello everyone  , this is " + </w:t>
+                            </w:r>
+                            <w:proofErr w:type="spellStart"/>
+                            <w:r>
+                              <w:rPr>
+                                <w:b/>
+                                <w:i/>
+                              </w:rPr>
+                              <w:t>this.firstName</w:t>
+                            </w:r>
+                            <w:proofErr w:type="spellEnd"/>
+                            <w:r>
+                              <w:rPr>
+                                <w:b/>
+                                <w:i/>
+                              </w:rPr>
+                              <w:t xml:space="preserve"> +" " + </w:t>
+                            </w:r>
+                            <w:proofErr w:type="spellStart"/>
+                            <w:r>
+                              <w:rPr>
+                                <w:b/>
+                                <w:i/>
+                              </w:rPr>
+                              <w:t>this.lastName</w:t>
+                            </w:r>
+                            <w:proofErr w:type="spellEnd"/>
+                            <w:r>
+                              <w:rPr>
+                                <w:b/>
+                                <w:i/>
+                              </w:rPr>
+                              <w:t xml:space="preserve"> + " and I am " + </w:t>
+                            </w:r>
+                            <w:proofErr w:type="spellStart"/>
+                            <w:r>
+                              <w:rPr>
+                                <w:b/>
+                                <w:i/>
+                              </w:rPr>
+                              <w:t>this.Age</w:t>
+                            </w:r>
+                            <w:proofErr w:type="spellEnd"/>
+                            <w:r>
+                              <w:rPr>
+                                <w:b/>
+                                <w:i/>
+                              </w:rPr>
+                              <w:t xml:space="preserve"> + " years old . " ; </w:t>
+                            </w:r>
+                          </w:p>
+                          <w:p>
+                            <w:pPr>
+                              <w:rPr>
+                                <w:b/>
+                                <w:i/>
+                              </w:rPr>
+                            </w:pPr>
+                            <w:r>
+                              <w:rPr>
+                                <w:b/>
+                                <w:i/>
+                              </w:rPr>
+                              <w:t xml:space="preserve">    } </w:t>
+                            </w:r>
+                          </w:p>
+                          <w:p>
+                            <w:pPr>
+                              <w:rPr>
+                                <w:b/>
+                                <w:i/>
+                              </w:rPr>
+                            </w:pPr>
+                            <w:r>
+                              <w:rPr>
+                                <w:b/>
+                                <w:i/>
+                              </w:rPr>
+                              <w:t>}</w:t>
+                            </w:r>
+                          </w:p>
+                          <w:p>
+                            <w:pPr>
+                              <w:rPr>
+                                <w:b/>
+                                <w:i/>
+                                <w:color w:val="0070C0"/>
+                              </w:rPr>
+                            </w:pPr>
+                            <w:proofErr w:type="spellStart"/>
+                            <w:proofErr w:type="gramStart"/>
+                            <w:r>
+                              <w:rPr>
+                                <w:b/>
+                                <w:i/>
+                                <w:color w:val="0070C0"/>
+                              </w:rPr>
+                              <w:t>var</w:t>
+                            </w:r>
+                            <w:proofErr w:type="spellEnd"/>
+                            <w:proofErr w:type="gramEnd"/>
+                            <w:r>
+                              <w:rPr>
+                                <w:b/>
+                                <w:i/>
+                                <w:color w:val="0070C0"/>
+                              </w:rPr>
+                              <w:t xml:space="preserve"> </w:t>
+                            </w:r>
+                            <w:proofErr w:type="spellStart"/>
+                            <w:r>
+                              <w:rPr>
+                                <w:b/>
+                                <w:i/>
+                                <w:color w:val="0070C0"/>
+                              </w:rPr>
+                              <w:t>studentOne</w:t>
+                            </w:r>
+                            <w:proofErr w:type="spellEnd"/>
+                            <w:r>
+                              <w:rPr>
+                                <w:b/>
+                                <w:i/>
+                                <w:color w:val="0070C0"/>
+                              </w:rPr>
+                              <w:t xml:space="preserve"> = new Student(“Rahul”,”Kumar”,85);</w:t>
+                            </w:r>
+                            <w:r>
+                              <w:rPr>
+                                <w:b/>
+                                <w:i/>
+                                <w:color w:val="0070C0"/>
+                              </w:rPr>
+                              <w:t xml:space="preserve"> </w:t>
+                            </w:r>
+                            <w:r>
+                              <w:rPr>
+                                <w:b/>
+                                <w:i/>
+                              </w:rPr>
+                              <w:t>&lt;-</w:t>
+                            </w:r>
+                            <w:r>
+                              <w:rPr>
+                                <w:b/>
+                                <w:i/>
+                              </w:rPr>
+                              <w:t xml:space="preserve"> This is the object of Student()</w:t>
+                            </w:r>
+                          </w:p>
+                        </w:txbxContent>
+                      </wps:txbx>
+                      <wps:bodyPr rot="0" spcFirstLastPara="0" vertOverflow="overflow" horzOverflow="overflow" vert="horz" wrap="square" lIns="91440" tIns="45720" rIns="91440" bIns="45720" numCol="1" spcCol="0" rtlCol="0" fromWordArt="0" anchor="ctr" anchorCtr="0" forceAA="0" compatLnSpc="1">
+                        <a:prstTxWarp prst="textNoShape">
+                          <a:avLst/>
+                        </a:prstTxWarp>
+                        <a:noAutofit/>
+                      </wps:bodyPr>
+                    </wps:wsp>
+                  </a:graphicData>
+                </a:graphic>
+                <wp14:sizeRelH relativeFrom="margin">
+                  <wp14:pctWidth>0</wp14:pctWidth>
+                </wp14:sizeRelH>
+                <wp14:sizeRelV relativeFrom="margin">
+                  <wp14:pctHeight>0</wp14:pctHeight>
+                </wp14:sizeRelV>
+              </wp:anchor>
+            </w:drawing>
+          </mc:Choice>
+          <mc:Fallback>
+            <w:pict>
+              <v:rect id="Rectangle 1" o:spid="_x0000_s1027" style="position:absolute;left:0;text-align:left;margin-left:-18.55pt;margin-top:3.35pt;width:441.25pt;height:318pt;z-index:251659264;visibility:visible;mso-wrap-style:square;mso-width-percent:0;mso-height-percent:0;mso-wrap-distance-left:9pt;mso-wrap-distance-top:0;mso-wrap-distance-right:9pt;mso-wrap-distance-bottom:0;mso-position-horizontal:absolute;mso-position-horizontal-relative:text;mso-position-vertical:absolute;mso-position-vertical-relative:text;mso-width-percent:0;mso-height-percent:0;mso-width-relative:margin;mso-height-relative:margin;v-text-anchor:middle" o:gfxdata="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" fillcolor="white [3201]" strokecolor="black [3200]" strokeweight="2pt">
+                <v:textbox>
+                  <w:txbxContent>
+                    <w:p>
+                      <w:pPr>
+                        <w:rPr>
+                          <w:b/>
+                          <w:i/>
+                        </w:rPr>
+                      </w:pPr>
+                      <w:proofErr w:type="gramStart"/>
+                      <w:r>
+                        <w:rPr>
+                          <w:b/>
+                          <w:i/>
+                        </w:rPr>
+                        <w:t>function</w:t>
+                      </w:r>
+                      <w:proofErr w:type="gramEnd"/>
+                      <w:r>
+                        <w:rPr>
+                          <w:b/>
+                          <w:i/>
+                        </w:rPr>
+                        <w:t xml:space="preserve"> Student(</w:t>
+                      </w:r>
+                      <w:proofErr w:type="spellStart"/>
+                      <w:r>
+                        <w:rPr>
+                          <w:b/>
+                          <w:i/>
+                        </w:rPr>
+                        <w:t>first,last,age</w:t>
+                      </w:r>
+                      <w:proofErr w:type="spellEnd"/>
+                      <w:r>
+                        <w:rPr>
+                          <w:b/>
+                          <w:i/>
+                        </w:rPr>
+                        <w:t>)</w:t>
+                      </w:r>
+                    </w:p>
+                    <w:p>
+                      <w:pPr>
+                        <w:rPr>
+                          <w:b/>
+                          <w:i/>
+                        </w:rPr>
+                      </w:pPr>
+                      <w:r>
+                        <w:rPr>
+                          <w:b/>
+                          <w:i/>
+                        </w:rPr>
+                        <w:t>{</w:t>
+                      </w:r>
+                    </w:p>
+                    <w:p>
+                      <w:pPr>
+                        <w:rPr>
+                          <w:b/>
+                          <w:i/>
+                        </w:rPr>
+                      </w:pPr>
+                      <w:r>
+                        <w:rPr>
+                          <w:b/>
+                          <w:i/>
+                        </w:rPr>
+                        <w:t xml:space="preserve">    //down </w:t>
+                      </w:r>
+                      <w:proofErr w:type="gramStart"/>
+                      <w:r>
+                        <w:rPr>
+                          <w:b/>
+                          <w:i/>
+                        </w:rPr>
+                        <w:t>below ,</w:t>
+                      </w:r>
+                      <w:proofErr w:type="gramEnd"/>
+                      <w:r>
+                        <w:rPr>
+                          <w:b/>
+                          <w:i/>
+                        </w:rPr>
+                        <w:t xml:space="preserve"> we are creating keys/properties explicitly and we are adding their values by </w:t>
+                      </w:r>
+                      <w:r>
+                        <w:rPr>
+                          <w:b/>
+                          <w:i/>
+                        </w:rPr>
+                        <w:t>function-</w:t>
+                      </w:r>
+                      <w:r>
+                        <w:rPr>
+                          <w:b/>
+                          <w:i/>
+                        </w:rPr>
+                        <w:t>parameters</w:t>
+                      </w:r>
+                    </w:p>
+                    <w:p>
+                      <w:pPr>
+                        <w:rPr>
+                          <w:b/>
+                          <w:i/>
+                        </w:rPr>
+                      </w:pPr>
+                      <w:r>
+                        <w:rPr>
+                          <w:b/>
+                          <w:i/>
+                        </w:rPr>
+                        <w:t xml:space="preserve">    </w:t>
+                      </w:r>
+                      <w:proofErr w:type="spellStart"/>
+                      <w:r>
+                        <w:rPr>
+                          <w:b/>
+                          <w:i/>
+                        </w:rPr>
+                        <w:t>this.firstName</w:t>
+                      </w:r>
+                      <w:proofErr w:type="spellEnd"/>
+                      <w:r>
+                        <w:rPr>
+                          <w:b/>
+                          <w:i/>
+                        </w:rPr>
+                        <w:t xml:space="preserve"> = first;</w:t>
+                      </w:r>
+                      <w:r>
+                        <w:rPr>
+                          <w:b/>
+                          <w:i/>
+                        </w:rPr>
+                        <w:t xml:space="preserve"> </w:t>
+                      </w:r>
+                    </w:p>
+                    <w:p>
+                      <w:pPr>
+                        <w:rPr>
+                          <w:b/>
+                          <w:i/>
+                        </w:rPr>
+                      </w:pPr>
+                      <w:r>
+                        <w:rPr>
+                          <w:b/>
+                          <w:i/>
+                        </w:rPr>
+                        <w:t xml:space="preserve">    </w:t>
+                      </w:r>
+                      <w:proofErr w:type="spellStart"/>
+                      <w:r>
+                        <w:rPr>
+                          <w:b/>
+                          <w:i/>
+                        </w:rPr>
+                        <w:t>this.lastName</w:t>
+                      </w:r>
+                      <w:proofErr w:type="spellEnd"/>
+                      <w:r>
+                        <w:rPr>
+                          <w:b/>
+                          <w:i/>
+                        </w:rPr>
+                        <w:t xml:space="preserve"> = </w:t>
+                      </w:r>
+                      <w:proofErr w:type="gramStart"/>
+                      <w:r>
+                        <w:rPr>
+                          <w:b/>
+                          <w:i/>
+                        </w:rPr>
+                        <w:t>last ;</w:t>
+                      </w:r>
+                      <w:proofErr w:type="gramEnd"/>
+                      <w:r>
+                        <w:rPr>
+                          <w:b/>
+                          <w:i/>
+                        </w:rPr>
+                        <w:t xml:space="preserve"> </w:t>
+                      </w:r>
+                    </w:p>
+                    <w:p>
+                      <w:pPr>
+                        <w:rPr>
+                          <w:b/>
+                          <w:i/>
+                        </w:rPr>
+                      </w:pPr>
+                      <w:r>
+                        <w:rPr>
+                          <w:b/>
+                          <w:i/>
+                        </w:rPr>
+                        <w:t xml:space="preserve">    </w:t>
+                      </w:r>
+                      <w:proofErr w:type="spellStart"/>
+                      <w:r>
+                        <w:rPr>
+                          <w:b/>
+                          <w:i/>
+                        </w:rPr>
+                        <w:t>this.Age</w:t>
+                      </w:r>
+                      <w:proofErr w:type="spellEnd"/>
+                      <w:r>
+                        <w:rPr>
+                          <w:b/>
+                          <w:i/>
+                        </w:rPr>
+                        <w:t xml:space="preserve"> = </w:t>
+                      </w:r>
+                      <w:proofErr w:type="gramStart"/>
+                      <w:r>
+                        <w:rPr>
+                          <w:b/>
+                          <w:i/>
+                        </w:rPr>
+                        <w:t>age ;</w:t>
+                      </w:r>
+                      <w:proofErr w:type="gramEnd"/>
+                    </w:p>
+                    <w:p>
+                      <w:pPr>
+                        <w:rPr>
+                          <w:b/>
+                          <w:i/>
+                        </w:rPr>
+                      </w:pPr>
+                      <w:r>
+                        <w:rPr>
+                          <w:b/>
+                          <w:i/>
+                        </w:rPr>
+                        <w:t xml:space="preserve">    </w:t>
+                      </w:r>
+                      <w:proofErr w:type="spellStart"/>
+                      <w:r>
+                        <w:rPr>
+                          <w:b/>
+                          <w:i/>
+                        </w:rPr>
+                        <w:t>this.greeting</w:t>
+                      </w:r>
+                      <w:proofErr w:type="spellEnd"/>
+                      <w:r>
+                        <w:rPr>
+                          <w:b/>
+                          <w:i/>
+                        </w:rPr>
+                        <w:t xml:space="preserve"> = </w:t>
+                      </w:r>
+                      <w:proofErr w:type="gramStart"/>
+                      <w:r>
+                        <w:rPr>
+                          <w:b/>
+                          <w:i/>
+                        </w:rPr>
+                        <w:t>function(</w:t>
+                      </w:r>
+                      <w:proofErr w:type="gramEnd"/>
+                      <w:r>
+                        <w:rPr>
+                          <w:b/>
+                          <w:i/>
+                        </w:rPr>
+                        <w:t>){</w:t>
+                      </w:r>
+                    </w:p>
+                    <w:p>
+                      <w:pPr>
+                        <w:rPr>
+                          <w:b/>
+                          <w:i/>
+                        </w:rPr>
+                      </w:pPr>
+                      <w:r>
+                        <w:rPr>
+                          <w:b/>
+                          <w:i/>
+                        </w:rPr>
+                        <w:t xml:space="preserve">        return "Hello everyone  , this is " + </w:t>
+                      </w:r>
+                      <w:proofErr w:type="spellStart"/>
+                      <w:r>
+                        <w:rPr>
+                          <w:b/>
+                          <w:i/>
+                        </w:rPr>
+                        <w:t>this.firstName</w:t>
+                      </w:r>
+                      <w:proofErr w:type="spellEnd"/>
+                      <w:r>
+                        <w:rPr>
+                          <w:b/>
+                          <w:i/>
+                        </w:rPr>
+                        <w:t xml:space="preserve"> +" " + </w:t>
+                      </w:r>
+                      <w:proofErr w:type="spellStart"/>
+                      <w:r>
+                        <w:rPr>
+                          <w:b/>
+                          <w:i/>
+                        </w:rPr>
+                        <w:t>this.lastName</w:t>
+                      </w:r>
+                      <w:proofErr w:type="spellEnd"/>
+                      <w:r>
+                        <w:rPr>
+                          <w:b/>
+                          <w:i/>
+                        </w:rPr>
+                        <w:t xml:space="preserve"> + " and I am " + </w:t>
+                      </w:r>
+                      <w:proofErr w:type="spellStart"/>
+                      <w:r>
+                        <w:rPr>
+                          <w:b/>
+                          <w:i/>
+                        </w:rPr>
+                        <w:t>this.Age</w:t>
+                      </w:r>
+                      <w:proofErr w:type="spellEnd"/>
+                      <w:r>
+                        <w:rPr>
+                          <w:b/>
+                          <w:i/>
+                        </w:rPr>
+                        <w:t xml:space="preserve"> + " years old . " ; </w:t>
+                      </w:r>
+                    </w:p>
+                    <w:p>
+                      <w:pPr>
+                        <w:rPr>
+                          <w:b/>
+                          <w:i/>
+                        </w:rPr>
+                      </w:pPr>
+                      <w:r>
+                        <w:rPr>
+                          <w:b/>
+                          <w:i/>
+                        </w:rPr>
+                        <w:t xml:space="preserve">    } </w:t>
+                      </w:r>
+                    </w:p>
+                    <w:p>
+                      <w:pPr>
+                        <w:rPr>
+                          <w:b/>
+                          <w:i/>
+                        </w:rPr>
+                      </w:pPr>
+                      <w:r>
+                        <w:rPr>
+                          <w:b/>
+                          <w:i/>
+                        </w:rPr>
+                        <w:t>}</w:t>
+                      </w:r>
+                    </w:p>
+                    <w:p>
+                      <w:pPr>
+                        <w:rPr>
+                          <w:b/>
+                          <w:i/>
+                          <w:color w:val="0070C0"/>
+                        </w:rPr>
+                      </w:pPr>
+                      <w:proofErr w:type="spellStart"/>
+                      <w:proofErr w:type="gramStart"/>
+                      <w:r>
+                        <w:rPr>
+                          <w:b/>
+                          <w:i/>
+                          <w:color w:val="0070C0"/>
+                        </w:rPr>
+                        <w:t>var</w:t>
+                      </w:r>
+                      <w:proofErr w:type="spellEnd"/>
+                      <w:proofErr w:type="gramEnd"/>
+                      <w:r>
+                        <w:rPr>
+                          <w:b/>
+                          <w:i/>
+                          <w:color w:val="0070C0"/>
+                        </w:rPr>
+                        <w:t xml:space="preserve"> </w:t>
+                      </w:r>
+                      <w:proofErr w:type="spellStart"/>
+                      <w:r>
+                        <w:rPr>
+                          <w:b/>
+                          <w:i/>
+                          <w:color w:val="0070C0"/>
+                        </w:rPr>
+                        <w:t>studentOne</w:t>
+                      </w:r>
+                      <w:proofErr w:type="spellEnd"/>
+                      <w:r>
+                        <w:rPr>
+                          <w:b/>
+                          <w:i/>
+                          <w:color w:val="0070C0"/>
+                        </w:rPr>
+                        <w:t xml:space="preserve"> = new Student(“Rahul”,”Kumar”,85);</w:t>
+                      </w:r>
+                      <w:r>
+                        <w:rPr>
+                          <w:b/>
+                          <w:i/>
+                          <w:color w:val="0070C0"/>
+                        </w:rPr>
+                        <w:t xml:space="preserve"> </w:t>
+                      </w:r>
+                      <w:r>
+                        <w:rPr>
+                          <w:b/>
+                          <w:i/>
+                        </w:rPr>
+                        <w:t>&lt;-</w:t>
+                      </w:r>
+                      <w:r>
+                        <w:rPr>
+                          <w:b/>
+                          <w:i/>
+                        </w:rPr>
+                        <w:t xml:space="preserve"> This is the object of Student()</w:t>
+                      </w:r>
+                    </w:p>
+                  </w:txbxContent>
+                </v:textbox>
+              </v:rect>
+            </w:pict>
+          </mc:Fallback>
+        </mc:AlternateContent>
+      </w:r>
+    </w:p>
+    <w:p>
+      <w:pPr>
+        <w:ind w:left="-540"/>
+        <w:rPr>
+          <w:i/>
+          <w:sz w:val="28"/>
+        </w:rPr>
+      </w:pPr>
+    </w:p>
+    <w:p>
+      <w:pPr>
+        <w:ind w:left="-540"/>
+        <w:rPr>
+          <w:i/>
+          <w:sz w:val="28"/>
+        </w:rPr>
+      </w:pPr>
+    </w:p>
+    <w:p>
+      <w:pPr>
+        <w:ind w:left="-540"/>
+        <w:rPr>
+          <w:i/>
+          <w:sz w:val="28"/>
+        </w:rPr>
+      </w:pPr>
+    </w:p>
+    <w:p>
+      <w:pPr>
+        <w:ind w:left="-540"/>
+        <w:rPr>
+          <w:i/>
+          <w:sz w:val="28"/>
+        </w:rPr>
+      </w:pPr>
+    </w:p>
+    <w:p>
+      <w:pPr>
+        <w:ind w:left="-540"/>
+        <w:rPr>
+          <w:i/>
+          <w:sz w:val="28"/>
+        </w:rPr>
+      </w:pPr>
+    </w:p>
+    <w:p>
+      <w:pPr>
+        <w:ind w:left="-540"/>
+        <w:rPr>
+          <w:i/>
+          <w:sz w:val="28"/>
+        </w:rPr>
+      </w:pPr>
+    </w:p>
+    <w:p>
+      <w:pPr>
+        <w:ind w:left="-540"/>
+        <w:rPr>
+          <w:i/>
+          <w:sz w:val="28"/>
+        </w:rPr>
+      </w:pPr>
+    </w:p>
+    <w:p>
+      <w:pPr>
+        <w:ind w:left="-540"/>
+        <w:rPr>
+          <w:i/>
+          <w:sz w:val="28"/>
+        </w:rPr>
+      </w:pPr>
+    </w:p>
+    <w:p>
+      <w:pPr>
+        <w:ind w:left="-540"/>
+        <w:rPr>
+          <w:i/>
+          <w:sz w:val="28"/>
+        </w:rPr>
+      </w:pPr>
       <w:bookmarkStart w:id="0" w:name="_GoBack"/>
       <w:bookmarkEnd w:id="0"/>
     </w:p>
@@ -1173,286 +3306,92 @@
       <w:pPr>
         <w:ind w:left="-540"/>
         <w:rPr>
-          <w:sz w:val="24"/>
-        </w:rPr>
-      </w:pPr>
-      <w:r>
-        <w:rPr>
-          <w:b/>
-          <w:sz w:val="28"/>
-        </w:rPr>
-        <w:t>&lt;</w:t>
+          <w:i/>
+          <w:sz w:val="28"/>
+        </w:rPr>
+      </w:pPr>
+    </w:p>
+    <w:p>
+      <w:pPr>
+        <w:rPr>
+          <w:i/>
+          <w:sz w:val="28"/>
+        </w:rPr>
+      </w:pPr>
+    </w:p>
+    <w:p>
+      <w:pPr>
+        <w:ind w:left="-540"/>
+        <w:rPr>
+          <w:b/>
+          <w:sz w:val="28"/>
+        </w:rPr>
+      </w:pPr>
+      <w:r>
+        <w:rPr>
+          <w:b/>
+          <w:sz w:val="28"/>
+        </w:rPr>
+        <w:t>-</w:t>
+      </w:r>
+      <w:r>
+        <w:rPr>
+          <w:sz w:val="28"/>
+        </w:rPr>
+        <w:t xml:space="preserve"> </w:t>
+      </w:r>
+      <w:r>
+        <w:rPr>
+          <w:b/>
+          <w:i/>
+          <w:sz w:val="28"/>
+        </w:rPr>
+        <w:t xml:space="preserve">In </w:t>
       </w:r>
       <w:proofErr w:type="spellStart"/>
       <w:proofErr w:type="gramStart"/>
       <w:r>
         <w:rPr>
           <w:b/>
-          <w:sz w:val="28"/>
-        </w:rPr>
-        <w:t>hr</w:t>
+          <w:i/>
+          <w:sz w:val="28"/>
+        </w:rPr>
+        <w:t>javascript</w:t>
       </w:r>
       <w:proofErr w:type="spellEnd"/>
+      <w:r>
+        <w:rPr>
+          <w:b/>
+          <w:i/>
+          <w:sz w:val="28"/>
+        </w:rPr>
+        <w:t xml:space="preserve"> ,</w:t>
+      </w:r>
       <w:proofErr w:type="gramEnd"/>
       <w:r>
         <w:rPr>
           <w:b/>
-          <w:sz w:val="28"/>
-        </w:rPr>
-        <w:t>&gt; -</w:t>
-      </w:r>
-      <w:r>
-        <w:rPr>
-          <w:b/>
           <w:i/>
-          <w:sz w:val="24"/>
-        </w:rPr>
-        <w:t xml:space="preserve"> </w:t>
-      </w:r>
-      <w:r>
-        <w:rPr>
-          <w:sz w:val="24"/>
-        </w:rPr>
-        <w:t>It is used to define a thematic break in an HTML page</w:t>
-      </w:r>
-    </w:p>
-    <w:p>
-      <w:pPr>
-        <w:ind w:left="-540"/>
-        <w:rPr>
-          <w:sz w:val="24"/>
-        </w:rPr>
-      </w:pPr>
-      <w:r>
-        <w:rPr>
-          <w:b/>
-          <w:sz w:val="28"/>
-        </w:rPr>
-        <w:t>HTML semantic elements</w:t>
-      </w:r>
-      <w:r>
-        <w:rPr>
-          <w:sz w:val="28"/>
-        </w:rPr>
-        <w:t xml:space="preserve"> </w:t>
-      </w:r>
-      <w:r>
-        <w:rPr>
-          <w:sz w:val="28"/>
-        </w:rPr>
-        <w:t>–</w:t>
-      </w:r>
-      <w:r>
-        <w:rPr>
-          <w:sz w:val="24"/>
-        </w:rPr>
-        <w:t xml:space="preserve"> </w:t>
-      </w:r>
-      <w:r>
-        <w:rPr>
-          <w:sz w:val="24"/>
-        </w:rPr>
-        <w:t>These elements clearly describe it meaning to both browser and the developer</w:t>
-      </w:r>
-    </w:p>
-    <w:p>
-      <w:pPr>
-        <w:ind w:left="-540"/>
-        <w:rPr>
-          <w:sz w:val="24"/>
-        </w:rPr>
-      </w:pPr>
-      <w:r>
-        <w:rPr>
-          <w:b/>
-          <w:sz w:val="28"/>
-        </w:rPr>
-        <w:tab/>
-      </w:r>
-      <w:proofErr w:type="gramStart"/>
-      <w:r>
-        <w:rPr>
-          <w:sz w:val="28"/>
-        </w:rPr>
-        <w:t>ex</w:t>
-      </w:r>
-      <w:proofErr w:type="gramEnd"/>
-      <w:r>
-        <w:rPr>
-          <w:sz w:val="28"/>
-        </w:rPr>
-        <w:t>:</w:t>
-      </w:r>
-      <w:r>
-        <w:rPr>
-          <w:sz w:val="24"/>
-        </w:rPr>
-        <w:t>-</w:t>
-      </w:r>
-      <w:r>
-        <w:rPr>
-          <w:sz w:val="24"/>
-        </w:rPr>
-        <w:t xml:space="preserve">  &lt;header&gt; , &lt;</w:t>
-      </w:r>
-      <w:proofErr w:type="spellStart"/>
-      <w:r>
-        <w:rPr>
-          <w:sz w:val="24"/>
-        </w:rPr>
-        <w:t>nav</w:t>
-      </w:r>
-      <w:proofErr w:type="spellEnd"/>
-      <w:r>
-        <w:rPr>
-          <w:sz w:val="24"/>
-        </w:rPr>
-        <w:t>&gt; , &lt;article&gt; , &lt;section&gt; , &lt;footer&gt;  etc.</w:t>
-      </w:r>
-    </w:p>
-    <w:p>
-      <w:pPr>
-        <w:ind w:left="-540"/>
-        <w:rPr>
-          <w:sz w:val="24"/>
-        </w:rPr>
-      </w:pPr>
-      <w:r>
-        <w:rPr>
-          <w:sz w:val="24"/>
-        </w:rPr>
-        <w:t>&lt;</w:t>
-      </w:r>
-      <w:proofErr w:type="gramStart"/>
-      <w:r>
-        <w:rPr>
-          <w:sz w:val="24"/>
-        </w:rPr>
-        <w:t>article</w:t>
-      </w:r>
-      <w:proofErr w:type="gramEnd"/>
-      <w:r>
-        <w:rPr>
-          <w:sz w:val="24"/>
-        </w:rPr>
-        <w:t xml:space="preserve">&gt; - It is an HTML semantic , which specifies independent and self-contained content . It is used to contain articles types of materials </w:t>
-      </w:r>
-      <w:proofErr w:type="gramStart"/>
-      <w:r>
-        <w:rPr>
-          <w:sz w:val="24"/>
-        </w:rPr>
-        <w:t>like ,</w:t>
-      </w:r>
-      <w:proofErr w:type="gramEnd"/>
-      <w:r>
-        <w:rPr>
-          <w:sz w:val="24"/>
-        </w:rPr>
-        <w:t xml:space="preserve"> Blogs , news-article</w:t>
-      </w:r>
-    </w:p>
-    <w:p>
-      <w:pPr>
-        <w:ind w:left="-540"/>
-        <w:rPr>
-          <w:b/>
-          <w:sz w:val="44"/>
-        </w:rPr>
-      </w:pPr>
-      <w:proofErr w:type="spellStart"/>
-      <w:r>
-        <w:rPr>
-          <w:b/>
-          <w:sz w:val="44"/>
-        </w:rPr>
-        <w:t>Javascript</w:t>
-      </w:r>
-      <w:proofErr w:type="spellEnd"/>
-    </w:p>
-    <w:p>
-      <w:pPr>
-        <w:ind w:left="-540"/>
-        <w:rPr>
-          <w:sz w:val="28"/>
-        </w:rPr>
-      </w:pPr>
-      <w:r>
-        <w:rPr>
-          <w:sz w:val="28"/>
-        </w:rPr>
-        <w:t>Important keywords/Functions:-</w:t>
-      </w:r>
-    </w:p>
-    <w:p>
-      <w:pPr>
-        <w:ind w:left="-540"/>
-        <w:rPr>
-          <w:sz w:val="28"/>
-        </w:rPr>
-      </w:pPr>
-      <w:proofErr w:type="gramStart"/>
-      <w:r>
-        <w:rPr>
-          <w:b/>
-          <w:sz w:val="28"/>
-        </w:rPr>
-        <w:t>document</w:t>
-      </w:r>
-      <w:proofErr w:type="gramEnd"/>
-      <w:r>
-        <w:rPr>
-          <w:sz w:val="28"/>
-        </w:rPr>
-        <w:t xml:space="preserve"> – It is the keyword allows to get access to HTML page . </w:t>
-      </w:r>
-    </w:p>
-    <w:p>
-      <w:pPr>
-        <w:ind w:left="-540"/>
-        <w:rPr>
-          <w:sz w:val="28"/>
-        </w:rPr>
-      </w:pPr>
-      <w:proofErr w:type="spellStart"/>
-      <w:proofErr w:type="gramStart"/>
-      <w:r>
-        <w:rPr>
-          <w:b/>
-          <w:sz w:val="28"/>
-        </w:rPr>
-        <w:t>getElementById</w:t>
-      </w:r>
-      <w:proofErr w:type="spellEnd"/>
-      <w:r>
-        <w:rPr>
-          <w:b/>
-          <w:sz w:val="28"/>
-        </w:rPr>
-        <w:t>(</w:t>
-      </w:r>
-      <w:proofErr w:type="gramEnd"/>
-      <w:r>
-        <w:rPr>
-          <w:b/>
-          <w:sz w:val="28"/>
-        </w:rPr>
-        <w:t xml:space="preserve">) </w:t>
-      </w:r>
-      <w:r>
-        <w:rPr>
-          <w:sz w:val="28"/>
-        </w:rPr>
-        <w:t xml:space="preserve">– It allows us to grab any element of HTML by ID . </w:t>
-      </w:r>
-    </w:p>
-    <w:p>
-      <w:pPr>
-        <w:ind w:left="-540"/>
-        <w:rPr>
-          <w:sz w:val="28"/>
-        </w:rPr>
-      </w:pPr>
+          <w:sz w:val="28"/>
+        </w:rPr>
+        <w:t xml:space="preserve"> we create the ob</w:t>
+      </w:r>
+      <w:r>
+        <w:rPr>
+          <w:b/>
+          <w:i/>
+          <w:sz w:val="28"/>
+        </w:rPr>
+        <w:t>jects of a function too</w:t>
+      </w:r>
+      <w:r>
+        <w:rPr>
+          <w:b/>
+          <w:i/>
+          <w:sz w:val="28"/>
+        </w:rPr>
+        <w:t xml:space="preserve"> like in classes</w:t>
+      </w:r>
     </w:p>
     <w:sectPr>
       <w:pgSz w:w="12240" w:h="15840"/>
@@ -3191,4 +5130,16 @@
   <a:objectDefaults/>
   <a:extraClrSchemeLst/>
 </a:theme>
+</file>
+
+<file path=customXml/item1.xml><?xml version="1.0" encoding="utf-8"?>
+<b:Sources xmlns:b="http://schemas.openxmlformats.org/officeDocument/2006/bibliography" xmlns="http://schemas.openxmlformats.org/officeDocument/2006/bibliography" SelectedStyle="\APA.XSL" StyleName="APA"/>
+</file>
+
+<file path=customXml/itemProps1.xml><?xml version="1.0" encoding="utf-8"?>
+<ds:datastoreItem xmlns:ds="http://schemas.openxmlformats.org/officeDocument/2006/customXml" ds:itemID="{0A082662-5812-4076-A41E-52B433F1650F}">
+  <ds:schemaRefs>
+    <ds:schemaRef ds:uri="http://schemas.openxmlformats.org/officeDocument/2006/bibliography"/>
+  </ds:schemaRefs>
+</ds:datastoreItem>
 </file>
</xml_diff>

<commit_message>
WebDev - Javascript done
</commit_message>
<xml_diff>
--- a/Web Development.docx
+++ b/Web Development.docx
@@ -479,6 +479,62 @@
       </w:pPr>
       <w:r>
         <w:rPr>
+          <w:sz w:val="28"/>
+        </w:rPr>
+        <w:t>-</w:t>
+      </w:r>
+      <w:r>
+        <w:rPr>
+          <w:sz w:val="28"/>
+        </w:rPr>
+        <w:t xml:space="preserve"> Classes and IDs are </w:t>
+      </w:r>
+      <w:r>
+        <w:rPr>
+          <w:b/>
+          <w:sz w:val="28"/>
+        </w:rPr>
+        <w:t xml:space="preserve">elements </w:t>
+      </w:r>
+      <w:proofErr w:type="gramStart"/>
+      <w:r>
+        <w:rPr>
+          <w:b/>
+          <w:sz w:val="28"/>
+        </w:rPr>
+        <w:t>selectors</w:t>
+      </w:r>
+      <w:r>
+        <w:rPr>
+          <w:b/>
+          <w:sz w:val="28"/>
+        </w:rPr>
+        <w:t xml:space="preserve"> .</w:t>
+      </w:r>
+      <w:proofErr w:type="gramEnd"/>
+      <w:r>
+        <w:rPr>
+          <w:sz w:val="28"/>
+        </w:rPr>
+        <w:t xml:space="preserve"> We can grab/access any element through it</w:t>
+      </w:r>
+      <w:r>
+        <w:rPr>
+          <w:b/>
+          <w:sz w:val="28"/>
+        </w:rPr>
+        <w:t xml:space="preserve"> </w:t>
+      </w:r>
+    </w:p>
+    <w:p>
+      <w:pPr>
+        <w:ind w:left="-540"/>
+        <w:rPr>
+          <w:sz w:val="28"/>
+        </w:rPr>
+      </w:pPr>
+      <w:r>
+        <w:rPr>
           <w:b/>
           <w:sz w:val="28"/>
         </w:rPr>
@@ -713,7 +769,6 @@
           <w:b/>
           <w:sz w:val="28"/>
         </w:rPr>
-        <w:lastRenderedPageBreak/>
         <w:t>Block element</w:t>
       </w:r>
       <w:r>
@@ -1606,6 +1661,7 @@
         <w:rPr>
           <w:sz w:val="28"/>
         </w:rPr>
+        <w:lastRenderedPageBreak/>
         <w:t>array.</w:t>
       </w:r>
       <w:r>
@@ -1651,7 +1707,6 @@
         <w:rPr>
           <w:sz w:val="28"/>
         </w:rPr>
-        <w:lastRenderedPageBreak/>
         <w:t>var</w:t>
       </w:r>
       <w:proofErr w:type="spellEnd"/>
@@ -2194,97 +2249,21 @@
       <w:r>
         <w:rPr>
           <w:i/>
-          <w:sz w:val="28"/>
-        </w:rPr>
-        <w:t xml:space="preserve">- We can create </w:t>
-      </w:r>
-      <w:proofErr w:type="spellStart"/>
-      <w:r>
-        <w:rPr>
-          <w:i/>
-          <w:sz w:val="28"/>
-        </w:rPr>
-        <w:t>javascript</w:t>
-      </w:r>
-      <w:proofErr w:type="spellEnd"/>
-      <w:r>
-        <w:rPr>
-          <w:i/>
-          <w:sz w:val="28"/>
-        </w:rPr>
-        <w:t xml:space="preserve"> objects </w:t>
-      </w:r>
-      <w:r>
-        <w:rPr>
-          <w:i/>
-          <w:sz w:val="28"/>
-        </w:rPr>
-        <w:t xml:space="preserve">manually </w:t>
-      </w:r>
-      <w:r>
-        <w:rPr>
-          <w:i/>
-          <w:sz w:val="28"/>
-        </w:rPr>
-        <w:t xml:space="preserve">by </w:t>
-      </w:r>
-      <w:proofErr w:type="gramStart"/>
-      <w:r>
-        <w:rPr>
-          <w:i/>
-          <w:sz w:val="28"/>
-        </w:rPr>
-        <w:t>functions</w:t>
-      </w:r>
-      <w:r>
-        <w:rPr>
-          <w:i/>
-          <w:sz w:val="28"/>
-        </w:rPr>
-        <w:t>(</w:t>
-      </w:r>
-      <w:proofErr w:type="gramEnd"/>
-      <w:r>
-        <w:rPr>
-          <w:i/>
-          <w:sz w:val="28"/>
-        </w:rPr>
-        <w:t>constructors)</w:t>
-      </w:r>
-      <w:r>
-        <w:rPr>
-          <w:i/>
-          <w:sz w:val="28"/>
-        </w:rPr>
-        <w:t xml:space="preserve"> also . </w:t>
-      </w:r>
-    </w:p>
-    <w:p>
-      <w:pPr>
-        <w:ind w:left="-540"/>
-        <w:rPr>
-          <w:i/>
-          <w:sz w:val="28"/>
-        </w:rPr>
-      </w:pPr>
-      <w:r>
-        <w:rPr>
-          <w:i/>
           <w:noProof/>
           <w:sz w:val="28"/>
         </w:rPr>
         <mc:AlternateContent>
           <mc:Choice Requires="wps">
             <w:drawing>
-              <wp:anchor distT="0" distB="0" distL="114300" distR="114300" simplePos="0" relativeHeight="251659264" behindDoc="0" locked="0" layoutInCell="1" allowOverlap="1" wp14:anchorId="158BF628" wp14:editId="356F1195">
+              <wp:anchor distT="0" distB="0" distL="114300" distR="114300" simplePos="0" relativeHeight="251659264" behindDoc="0" locked="0" layoutInCell="1" allowOverlap="1" wp14:anchorId="41CFA35A" wp14:editId="55BA89F0">
                 <wp:simplePos x="0" y="0"/>
                 <wp:positionH relativeFrom="column">
-                  <wp:posOffset>-235527</wp:posOffset>
+                  <wp:posOffset>-235585</wp:posOffset>
                 </wp:positionH>
                 <wp:positionV relativeFrom="paragraph">
-                  <wp:posOffset>42256</wp:posOffset>
+                  <wp:posOffset>285115</wp:posOffset>
                 </wp:positionV>
-                <wp:extent cx="5604163" cy="4038600"/>
+                <wp:extent cx="5603875" cy="3962400"/>
                 <wp:effectExtent l="0" t="0" r="15875" b="19050"/>
                 <wp:wrapNone/>
                 <wp:docPr id="1" name="Rectangle 1"/>
@@ -2296,7 +2275,7 @@
                       <wps:spPr>
                         <a:xfrm>
                           <a:off x="0" y="0"/>
-                          <a:ext cx="5604163" cy="4038600"/>
+                          <a:ext cx="5603875" cy="3962400"/>
                         </a:xfrm>
                         <a:prstGeom prst="rect">
                           <a:avLst/>
@@ -2774,7 +2753,7 @@
           </mc:Choice>
           <mc:Fallback>
             <w:pict>
-              <v:rect id="Rectangle 1" o:spid="_x0000_s1027" style="position:absolute;left:0;text-align:left;margin-left:-18.55pt;margin-top:3.35pt;width:441.25pt;height:318pt;z-index:251659264;visibility:visible;mso-wrap-style:square;mso-width-percent:0;mso-height-percent:0;mso-wrap-distance-left:9pt;mso-wrap-distance-top:0;mso-wrap-distance-right:9pt;mso-wrap-distance-bottom:0;mso-position-horizontal:absolute;mso-position-horizontal-relative:text;mso-position-vertical:absolute;mso-position-vertical-relative:text;mso-width-percent:0;mso-height-percent:0;mso-width-relative:margin;mso-height-relative:margin;v-text-anchor:middle" o:gfxdata="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" fillcolor="white [3201]" strokecolor="black [3200]" strokeweight="2pt">
+              <v:rect id="Rectangle 1" o:spid="_x0000_s1027" style="position:absolute;left:0;text-align:left;margin-left:-18.55pt;margin-top:22.45pt;width:441.25pt;height:312pt;z-index:251659264;visibility:visible;mso-wrap-style:square;mso-width-percent:0;mso-height-percent:0;mso-wrap-distance-left:9pt;mso-wrap-distance-top:0;mso-wrap-distance-right:9pt;mso-wrap-distance-bottom:0;mso-position-horizontal:absolute;mso-position-horizontal-relative:text;mso-position-vertical:absolute;mso-position-vertical-relative:text;mso-width-percent:0;mso-height-percent:0;mso-width-relative:margin;mso-height-relative:margin;v-text-anchor:middle" o:gfxdata="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" fillcolor="white [3201]" strokecolor="black [3200]" strokeweight="2pt">
                 <v:textbox>
                   <w:txbxContent>
                     <w:p>
@@ -3218,180 +3197,681 @@
           </mc:Fallback>
         </mc:AlternateContent>
       </w:r>
-    </w:p>
-    <w:p>
-      <w:pPr>
-        <w:ind w:left="-540"/>
+      <w:r>
         <w:rPr>
           <w:i/>
           <w:sz w:val="28"/>
         </w:rPr>
-      </w:pPr>
-    </w:p>
-    <w:p>
-      <w:pPr>
-        <w:ind w:left="-540"/>
+        <w:t xml:space="preserve">- We can create </w:t>
+      </w:r>
+      <w:proofErr w:type="spellStart"/>
+      <w:r>
         <w:rPr>
           <w:i/>
           <w:sz w:val="28"/>
         </w:rPr>
-      </w:pPr>
-    </w:p>
-    <w:p>
-      <w:pPr>
-        <w:ind w:left="-540"/>
+        <w:t>javascript</w:t>
+      </w:r>
+      <w:proofErr w:type="spellEnd"/>
+      <w:r>
         <w:rPr>
           <w:i/>
           <w:sz w:val="28"/>
         </w:rPr>
-      </w:pPr>
-    </w:p>
-    <w:p>
-      <w:pPr>
-        <w:ind w:left="-540"/>
+        <w:t xml:space="preserve"> objects </w:t>
+      </w:r>
+      <w:r>
         <w:rPr>
           <w:i/>
           <w:sz w:val="28"/>
         </w:rPr>
-      </w:pPr>
-    </w:p>
-    <w:p>
-      <w:pPr>
-        <w:ind w:left="-540"/>
+        <w:t xml:space="preserve">manually </w:t>
+      </w:r>
+      <w:r>
         <w:rPr>
           <w:i/>
           <w:sz w:val="28"/>
         </w:rPr>
-      </w:pPr>
-    </w:p>
-    <w:p>
-      <w:pPr>
-        <w:ind w:left="-540"/>
+        <w:t xml:space="preserve">by </w:t>
+      </w:r>
+      <w:proofErr w:type="gramStart"/>
+      <w:r>
         <w:rPr>
           <w:i/>
           <w:sz w:val="28"/>
         </w:rPr>
-      </w:pPr>
-    </w:p>
-    <w:p>
-      <w:pPr>
-        <w:ind w:left="-540"/>
+        <w:t>functions</w:t>
+      </w:r>
+      <w:r>
         <w:rPr>
           <w:i/>
           <w:sz w:val="28"/>
         </w:rPr>
-      </w:pPr>
-    </w:p>
-    <w:p>
-      <w:pPr>
-        <w:ind w:left="-540"/>
+        <w:t>(</w:t>
+      </w:r>
+      <w:proofErr w:type="gramEnd"/>
+      <w:r>
         <w:rPr>
           <w:i/>
           <w:sz w:val="28"/>
         </w:rPr>
-      </w:pPr>
-    </w:p>
-    <w:p>
-      <w:pPr>
-        <w:ind w:left="-540"/>
+        <w:t>constructors)</w:t>
+      </w:r>
+      <w:r>
         <w:rPr>
           <w:i/>
           <w:sz w:val="28"/>
         </w:rPr>
-      </w:pPr>
+        <w:t xml:space="preserve"> also . </w:t>
+      </w:r>
+    </w:p>
+    <w:p>
+      <w:pPr>
+        <w:ind w:left="-540"/>
+        <w:rPr>
+          <w:i/>
+          <w:sz w:val="28"/>
+        </w:rPr>
+      </w:pPr>
+    </w:p>
+    <w:p>
+      <w:pPr>
+        <w:ind w:left="-540"/>
+        <w:rPr>
+          <w:i/>
+          <w:sz w:val="28"/>
+        </w:rPr>
+      </w:pPr>
+    </w:p>
+    <w:p>
+      <w:pPr>
+        <w:ind w:left="-540"/>
+        <w:rPr>
+          <w:i/>
+          <w:sz w:val="28"/>
+        </w:rPr>
+      </w:pPr>
+    </w:p>
+    <w:p>
+      <w:pPr>
+        <w:ind w:left="-540"/>
+        <w:rPr>
+          <w:i/>
+          <w:sz w:val="28"/>
+        </w:rPr>
+      </w:pPr>
+    </w:p>
+    <w:p>
+      <w:pPr>
+        <w:ind w:left="-540"/>
+        <w:rPr>
+          <w:i/>
+          <w:sz w:val="28"/>
+        </w:rPr>
+      </w:pPr>
+    </w:p>
+    <w:p>
+      <w:pPr>
+        <w:ind w:left="-540"/>
+        <w:rPr>
+          <w:i/>
+          <w:sz w:val="28"/>
+        </w:rPr>
+      </w:pPr>
+    </w:p>
+    <w:p>
+      <w:pPr>
+        <w:ind w:left="-540"/>
+        <w:rPr>
+          <w:i/>
+          <w:sz w:val="28"/>
+        </w:rPr>
+      </w:pPr>
+    </w:p>
+    <w:p>
+      <w:pPr>
+        <w:ind w:left="-540"/>
+        <w:jc w:val="right"/>
+        <w:rPr>
+          <w:i/>
+          <w:sz w:val="28"/>
+        </w:rPr>
+      </w:pPr>
+    </w:p>
+    <w:p>
+      <w:pPr>
+        <w:rPr>
+          <w:i/>
+          <w:sz w:val="28"/>
+        </w:rPr>
+      </w:pPr>
+    </w:p>
+    <w:p>
+      <w:pPr>
+        <w:ind w:left="-540"/>
+        <w:rPr>
+          <w:b/>
+          <w:i/>
+          <w:sz w:val="28"/>
+        </w:rPr>
+      </w:pPr>
+      <w:r>
+        <w:rPr>
+          <w:b/>
+          <w:sz w:val="28"/>
+        </w:rPr>
+        <w:lastRenderedPageBreak/>
+        <w:t>-</w:t>
+      </w:r>
+      <w:r>
+        <w:rPr>
+          <w:sz w:val="28"/>
+        </w:rPr>
+        <w:t xml:space="preserve"> </w:t>
+      </w:r>
+      <w:r>
+        <w:rPr>
+          <w:b/>
+          <w:i/>
+          <w:sz w:val="28"/>
+        </w:rPr>
+        <w:t xml:space="preserve">In </w:t>
+      </w:r>
+      <w:proofErr w:type="spellStart"/>
+      <w:proofErr w:type="gramStart"/>
+      <w:r>
+        <w:rPr>
+          <w:b/>
+          <w:i/>
+          <w:sz w:val="28"/>
+        </w:rPr>
+        <w:t>javascript</w:t>
+      </w:r>
+      <w:proofErr w:type="spellEnd"/>
+      <w:r>
+        <w:rPr>
+          <w:b/>
+          <w:i/>
+          <w:sz w:val="28"/>
+        </w:rPr>
+        <w:t xml:space="preserve"> ,</w:t>
+      </w:r>
+      <w:proofErr w:type="gramEnd"/>
+      <w:r>
+        <w:rPr>
+          <w:b/>
+          <w:i/>
+          <w:sz w:val="28"/>
+        </w:rPr>
+        <w:t xml:space="preserve"> we create the ob</w:t>
+      </w:r>
+      <w:r>
+        <w:rPr>
+          <w:b/>
+          <w:i/>
+          <w:sz w:val="28"/>
+        </w:rPr>
+        <w:t>jects of a function too</w:t>
+      </w:r>
+      <w:r>
+        <w:rPr>
+          <w:b/>
+          <w:i/>
+          <w:sz w:val="28"/>
+        </w:rPr>
+        <w:t xml:space="preserve"> like in classes</w:t>
+      </w:r>
+    </w:p>
+    <w:p>
+      <w:pPr>
+        <w:ind w:left="-540"/>
+        <w:rPr>
+          <w:sz w:val="28"/>
+        </w:rPr>
+      </w:pPr>
+      <w:proofErr w:type="spellStart"/>
+      <w:r>
+        <w:rPr>
+          <w:sz w:val="28"/>
+        </w:rPr>
+        <w:t>variable</w:t>
+      </w:r>
+      <w:r>
+        <w:rPr>
+          <w:b/>
+          <w:sz w:val="28"/>
+        </w:rPr>
+        <w:t>.value</w:t>
+      </w:r>
+      <w:proofErr w:type="spellEnd"/>
+      <w:r>
+        <w:rPr>
+          <w:b/>
+          <w:sz w:val="28"/>
+        </w:rPr>
+        <w:t xml:space="preserve"> – </w:t>
+      </w:r>
+      <w:r>
+        <w:rPr>
+          <w:sz w:val="28"/>
+        </w:rPr>
+        <w:t xml:space="preserve">value function modifies or set the value of the </w:t>
+      </w:r>
+      <w:proofErr w:type="gramStart"/>
+      <w:r>
+        <w:rPr>
+          <w:sz w:val="28"/>
+        </w:rPr>
+        <w:t>variable(</w:t>
+      </w:r>
+      <w:proofErr w:type="gramEnd"/>
+      <w:r>
+        <w:rPr>
+          <w:sz w:val="28"/>
+        </w:rPr>
+        <w:t>inputs)</w:t>
+      </w:r>
+    </w:p>
+    <w:p>
+      <w:pPr>
+        <w:ind w:left="-540"/>
+        <w:rPr>
+          <w:sz w:val="28"/>
+        </w:rPr>
+      </w:pPr>
+      <w:proofErr w:type="spellStart"/>
+      <w:r>
+        <w:rPr>
+          <w:sz w:val="28"/>
+        </w:rPr>
+        <w:t>variable</w:t>
+      </w:r>
+      <w:r>
+        <w:rPr>
+          <w:b/>
+          <w:sz w:val="28"/>
+        </w:rPr>
+        <w:t>.innerText</w:t>
+      </w:r>
+      <w:proofErr w:type="spellEnd"/>
+      <w:r>
+        <w:rPr>
+          <w:sz w:val="28"/>
+        </w:rPr>
+        <w:t xml:space="preserve"> – it works as same</w:t>
+      </w:r>
+      <w:r>
+        <w:rPr>
+          <w:sz w:val="28"/>
+        </w:rPr>
+        <w:t xml:space="preserve"> as </w:t>
+      </w:r>
+      <w:r>
+        <w:rPr>
+          <w:b/>
+          <w:sz w:val="28"/>
+        </w:rPr>
+        <w:t>.value</w:t>
+      </w:r>
+      <w:r>
+        <w:rPr>
+          <w:sz w:val="28"/>
+        </w:rPr>
+        <w:t xml:space="preserve"> but for </w:t>
+      </w:r>
+      <w:r>
+        <w:rPr>
+          <w:sz w:val="28"/>
+        </w:rPr>
+        <w:t xml:space="preserve">variables holding non-input </w:t>
+      </w:r>
+      <w:proofErr w:type="gramStart"/>
+      <w:r>
+        <w:rPr>
+          <w:sz w:val="28"/>
+        </w:rPr>
+        <w:t>elements .</w:t>
+      </w:r>
+      <w:proofErr w:type="gramEnd"/>
+      <w:r>
+        <w:rPr>
+          <w:sz w:val="28"/>
+        </w:rPr>
+        <w:t xml:space="preserve"> </w:t>
+      </w:r>
+    </w:p>
+    <w:p>
+      <w:pPr>
+        <w:ind w:left="-540"/>
+        <w:rPr>
+          <w:sz w:val="28"/>
+        </w:rPr>
+      </w:pPr>
+      <w:r>
+        <w:rPr>
+          <w:sz w:val="28"/>
+        </w:rPr>
+        <w:t xml:space="preserve">- </w:t>
+      </w:r>
+      <w:proofErr w:type="spellStart"/>
+      <w:proofErr w:type="gramStart"/>
+      <w:r>
+        <w:rPr>
+          <w:sz w:val="28"/>
+        </w:rPr>
+        <w:t>target.</w:t>
+      </w:r>
+      <w:r>
+        <w:rPr>
+          <w:b/>
+          <w:sz w:val="28"/>
+        </w:rPr>
+        <w:t>addEventListener</w:t>
+      </w:r>
+      <w:proofErr w:type="spellEnd"/>
+      <w:r>
+        <w:rPr>
+          <w:b/>
+          <w:sz w:val="28"/>
+        </w:rPr>
+        <w:t>(</w:t>
+      </w:r>
+      <w:proofErr w:type="gramEnd"/>
+      <w:r>
+        <w:rPr>
+          <w:b/>
+          <w:sz w:val="28"/>
+        </w:rPr>
+        <w:t>event-type , listener</w:t>
+      </w:r>
+      <w:r>
+        <w:rPr>
+          <w:b/>
+          <w:sz w:val="28"/>
+        </w:rPr>
+        <w:t>)</w:t>
+      </w:r>
+      <w:r>
+        <w:rPr>
+          <w:sz w:val="28"/>
+        </w:rPr>
+        <w:t xml:space="preserve"> – this method allows you to set up a function to be called when a specified event happens , such as when user clicks a button . </w:t>
+      </w:r>
+    </w:p>
+    <w:p>
+      <w:pPr>
+        <w:ind w:left="-540"/>
+        <w:rPr>
+          <w:sz w:val="28"/>
+        </w:rPr>
+      </w:pPr>
+      <w:r>
+        <w:rPr>
+          <w:sz w:val="28"/>
+        </w:rPr>
+        <w:t xml:space="preserve">- </w:t>
+      </w:r>
+      <w:proofErr w:type="spellStart"/>
+      <w:proofErr w:type="gramStart"/>
+      <w:r>
+        <w:rPr>
+          <w:b/>
+          <w:sz w:val="28"/>
+        </w:rPr>
+        <w:t>parseFloat</w:t>
+      </w:r>
+      <w:proofErr w:type="spellEnd"/>
+      <w:r>
+        <w:rPr>
+          <w:b/>
+          <w:sz w:val="28"/>
+        </w:rPr>
+        <w:t>(</w:t>
+      </w:r>
+      <w:proofErr w:type="gramEnd"/>
+      <w:r>
+        <w:rPr>
+          <w:b/>
+          <w:sz w:val="28"/>
+        </w:rPr>
+        <w:t>)</w:t>
+      </w:r>
+      <w:r>
+        <w:rPr>
+          <w:sz w:val="28"/>
+        </w:rPr>
+        <w:t xml:space="preserve"> method turn a string into float</w:t>
+      </w:r>
+    </w:p>
+    <w:p>
+      <w:pPr>
+        <w:ind w:left="-540"/>
+        <w:rPr>
+          <w:sz w:val="28"/>
+        </w:rPr>
+      </w:pPr>
+      <w:r>
+        <w:rPr>
+          <w:sz w:val="28"/>
+        </w:rPr>
+        <w:t xml:space="preserve">- </w:t>
+      </w:r>
+      <w:proofErr w:type="gramStart"/>
+      <w:r>
+        <w:rPr>
+          <w:b/>
+          <w:sz w:val="28"/>
+        </w:rPr>
+        <w:t>console.log(</w:t>
+      </w:r>
+      <w:proofErr w:type="gramEnd"/>
+      <w:r>
+        <w:rPr>
+          <w:b/>
+          <w:sz w:val="28"/>
+        </w:rPr>
+        <w:t>)</w:t>
+      </w:r>
+      <w:r>
+        <w:rPr>
+          <w:sz w:val="28"/>
+        </w:rPr>
+        <w:t xml:space="preserve"> and </w:t>
+      </w:r>
+      <w:r>
+        <w:rPr>
+          <w:b/>
+          <w:sz w:val="28"/>
+        </w:rPr>
+        <w:t>alert()</w:t>
+      </w:r>
+      <w:r>
+        <w:rPr>
+          <w:sz w:val="28"/>
+        </w:rPr>
+        <w:t xml:space="preserve"> methods turns anything into strings automatically</w:t>
+      </w:r>
+    </w:p>
+    <w:p>
+      <w:pPr>
+        <w:ind w:left="-540"/>
+        <w:rPr>
+          <w:sz w:val="28"/>
+        </w:rPr>
+      </w:pPr>
+      <w:r>
+        <w:rPr>
+          <w:sz w:val="28"/>
+        </w:rPr>
+        <w:t xml:space="preserve">- Default behavior of form is that it </w:t>
+      </w:r>
+      <w:r>
+        <w:rPr>
+          <w:b/>
+          <w:sz w:val="28"/>
+        </w:rPr>
+        <w:t>refreshes</w:t>
+      </w:r>
+      <w:r>
+        <w:rPr>
+          <w:sz w:val="28"/>
+        </w:rPr>
+        <w:t xml:space="preserve"> itself on every submission and wipe all your data </w:t>
+      </w:r>
+      <w:proofErr w:type="gramStart"/>
+      <w:r>
+        <w:rPr>
+          <w:sz w:val="28"/>
+        </w:rPr>
+        <w:t>off .</w:t>
+      </w:r>
+      <w:proofErr w:type="gramEnd"/>
+      <w:r>
+        <w:rPr>
+          <w:sz w:val="28"/>
+        </w:rPr>
+        <w:t xml:space="preserve"> To prevent this we </w:t>
+      </w:r>
+      <w:r>
+        <w:rPr>
+          <w:sz w:val="28"/>
+        </w:rPr>
+        <w:t xml:space="preserve">off this default </w:t>
+      </w:r>
+      <w:proofErr w:type="gramStart"/>
+      <w:r>
+        <w:rPr>
+          <w:sz w:val="28"/>
+        </w:rPr>
+        <w:t>feature ,</w:t>
+      </w:r>
+      <w:proofErr w:type="gramEnd"/>
+      <w:r>
+        <w:rPr>
+          <w:sz w:val="28"/>
+        </w:rPr>
+        <w:t xml:space="preserve"> using</w:t>
+      </w:r>
+      <w:r>
+        <w:rPr>
+          <w:sz w:val="28"/>
+        </w:rPr>
+        <w:t xml:space="preserve"> </w:t>
+      </w:r>
+      <w:proofErr w:type="spellStart"/>
+      <w:r>
+        <w:rPr>
+          <w:b/>
+          <w:sz w:val="28"/>
+        </w:rPr>
+        <w:t>preventDefault</w:t>
+      </w:r>
+      <w:proofErr w:type="spellEnd"/>
+      <w:r>
+        <w:rPr>
+          <w:b/>
+          <w:sz w:val="28"/>
+        </w:rPr>
+        <w:t>()</w:t>
+      </w:r>
+      <w:r>
+        <w:rPr>
+          <w:sz w:val="28"/>
+        </w:rPr>
+        <w:t xml:space="preserve"> method .</w:t>
+      </w:r>
+    </w:p>
+    <w:p>
+      <w:pPr>
+        <w:ind w:left="-540"/>
+        <w:rPr>
+          <w:sz w:val="28"/>
+        </w:rPr>
+      </w:pPr>
+      <w:proofErr w:type="spellStart"/>
+      <w:proofErr w:type="gramStart"/>
+      <w:r>
+        <w:rPr>
+          <w:sz w:val="28"/>
+        </w:rPr>
+        <w:t>event.</w:t>
+      </w:r>
+      <w:r>
+        <w:rPr>
+          <w:b/>
+          <w:sz w:val="28"/>
+        </w:rPr>
+        <w:t>preventDefault</w:t>
+      </w:r>
+      <w:proofErr w:type="spellEnd"/>
+      <w:r>
+        <w:rPr>
+          <w:b/>
+          <w:sz w:val="28"/>
+        </w:rPr>
+        <w:t>(</w:t>
+      </w:r>
+      <w:proofErr w:type="gramEnd"/>
+      <w:r>
+        <w:rPr>
+          <w:b/>
+          <w:sz w:val="28"/>
+        </w:rPr>
+        <w:t xml:space="preserve">) </w:t>
+      </w:r>
+      <w:r>
+        <w:rPr>
+          <w:sz w:val="28"/>
+        </w:rPr>
+        <w:t xml:space="preserve">– it cancels the event if it is </w:t>
+      </w:r>
+      <w:proofErr w:type="spellStart"/>
+      <w:r>
+        <w:rPr>
+          <w:sz w:val="28"/>
+        </w:rPr>
+        <w:t>canceleable</w:t>
+      </w:r>
+      <w:proofErr w:type="spellEnd"/>
+      <w:r>
+        <w:rPr>
+          <w:sz w:val="28"/>
+        </w:rPr>
+        <w:t xml:space="preserve"> , or the default action that belongs to the event will not occur . </w:t>
+      </w:r>
+    </w:p>
+    <w:p>
+      <w:pPr>
+        <w:ind w:left="-540"/>
+        <w:rPr>
+          <w:b/>
+          <w:sz w:val="44"/>
+        </w:rPr>
+      </w:pPr>
+      <w:r>
+        <w:rPr>
+          <w:b/>
+          <w:sz w:val="44"/>
+        </w:rPr>
+        <w:t>Version Con</w:t>
+      </w:r>
       <w:bookmarkStart w:id="0" w:name="_GoBack"/>
       <w:bookmarkEnd w:id="0"/>
-    </w:p>
-    <w:p>
-      <w:pPr>
-        <w:ind w:left="-540"/>
-        <w:rPr>
-          <w:i/>
-          <w:sz w:val="28"/>
-        </w:rPr>
-      </w:pPr>
-    </w:p>
-    <w:p>
-      <w:pPr>
-        <w:rPr>
-          <w:i/>
-          <w:sz w:val="28"/>
-        </w:rPr>
-      </w:pPr>
-    </w:p>
-    <w:p>
-      <w:pPr>
-        <w:ind w:left="-540"/>
-        <w:rPr>
-          <w:b/>
-          <w:sz w:val="28"/>
-        </w:rPr>
-      </w:pPr>
-      <w:r>
-        <w:rPr>
-          <w:b/>
-          <w:sz w:val="28"/>
-        </w:rPr>
-        <w:t>-</w:t>
-      </w:r>
-      <w:r>
-        <w:rPr>
-          <w:sz w:val="28"/>
-        </w:rPr>
-        <w:t xml:space="preserve"> </w:t>
-      </w:r>
-      <w:r>
-        <w:rPr>
-          <w:b/>
-          <w:i/>
-          <w:sz w:val="28"/>
-        </w:rPr>
-        <w:t xml:space="preserve">In </w:t>
-      </w:r>
-      <w:proofErr w:type="spellStart"/>
-      <w:proofErr w:type="gramStart"/>
-      <w:r>
-        <w:rPr>
-          <w:b/>
-          <w:i/>
-          <w:sz w:val="28"/>
-        </w:rPr>
-        <w:t>javascript</w:t>
-      </w:r>
-      <w:proofErr w:type="spellEnd"/>
-      <w:r>
-        <w:rPr>
-          <w:b/>
-          <w:i/>
-          <w:sz w:val="28"/>
-        </w:rPr>
-        <w:t xml:space="preserve"> ,</w:t>
-      </w:r>
-      <w:proofErr w:type="gramEnd"/>
-      <w:r>
-        <w:rPr>
-          <w:b/>
-          <w:i/>
-          <w:sz w:val="28"/>
-        </w:rPr>
-        <w:t xml:space="preserve"> we create the ob</w:t>
-      </w:r>
-      <w:r>
-        <w:rPr>
-          <w:b/>
-          <w:i/>
-          <w:sz w:val="28"/>
-        </w:rPr>
-        <w:t>jects of a function too</w:t>
-      </w:r>
-      <w:r>
-        <w:rPr>
-          <w:b/>
-          <w:i/>
-          <w:sz w:val="28"/>
-        </w:rPr>
-        <w:t xml:space="preserve"> like in classes</w:t>
-      </w:r>
+      <w:r>
+        <w:rPr>
+          <w:b/>
+          <w:sz w:val="44"/>
+        </w:rPr>
+        <w:t>trol</w:t>
+      </w:r>
+    </w:p>
+    <w:p>
+      <w:pPr>
+        <w:ind w:left="-540"/>
+        <w:rPr>
+          <w:sz w:val="28"/>
+        </w:rPr>
+      </w:pPr>
     </w:p>
     <w:sectPr>
       <w:pgSz w:w="12240" w:h="15840"/>
@@ -5137,7 +5617,7 @@
 </file>
 
 <file path=customXml/itemProps1.xml><?xml version="1.0" encoding="utf-8"?>
-<ds:datastoreItem xmlns:ds="http://schemas.openxmlformats.org/officeDocument/2006/customXml" ds:itemID="{0A082662-5812-4076-A41E-52B433F1650F}">
+<ds:datastoreItem xmlns:ds="http://schemas.openxmlformats.org/officeDocument/2006/customXml" ds:itemID="{D1BCC196-8A79-4F48-87A7-926DFBBF5D6C}">
   <ds:schemaRefs>
     <ds:schemaRef ds:uri="http://schemas.openxmlformats.org/officeDocument/2006/bibliography"/>
   </ds:schemaRefs>

</xml_diff>

<commit_message>
WebD - Version control done
</commit_message>
<xml_diff>
--- a/Web Development.docx
+++ b/Web Development.docx
@@ -3853,23 +3853,991 @@
           <w:b/>
           <w:sz w:val="44"/>
         </w:rPr>
-        <w:t>Version Con</w:t>
+        <w:t xml:space="preserve">Version </w:t>
+      </w:r>
+      <w:proofErr w:type="gramStart"/>
+      <w:r>
+        <w:rPr>
+          <w:b/>
+          <w:sz w:val="44"/>
+        </w:rPr>
+        <w:t>Control</w:t>
+      </w:r>
+      <w:r>
+        <w:rPr>
+          <w:b/>
+          <w:sz w:val="44"/>
+        </w:rPr>
+        <w:t>(</w:t>
+      </w:r>
+      <w:proofErr w:type="gramEnd"/>
+      <w:r>
+        <w:rPr>
+          <w:b/>
+          <w:sz w:val="44"/>
+        </w:rPr>
+        <w:t xml:space="preserve">GIT and </w:t>
+      </w:r>
+      <w:proofErr w:type="spellStart"/>
+      <w:r>
+        <w:rPr>
+          <w:b/>
+          <w:sz w:val="44"/>
+        </w:rPr>
+        <w:t>Github</w:t>
+      </w:r>
+      <w:proofErr w:type="spellEnd"/>
+      <w:r>
+        <w:rPr>
+          <w:b/>
+          <w:sz w:val="44"/>
+        </w:rPr>
+        <w:t>)</w:t>
+      </w:r>
+    </w:p>
+    <w:p>
+      <w:pPr>
+        <w:ind w:left="-540"/>
+        <w:rPr>
+          <w:sz w:val="28"/>
+          <w:szCs w:val="28"/>
+        </w:rPr>
+      </w:pPr>
+      <w:r>
+        <w:rPr>
+          <w:b/>
+          <w:sz w:val="44"/>
+        </w:rPr>
+        <w:t xml:space="preserve">- </w:t>
+      </w:r>
+      <w:r>
+        <w:rPr>
+          <w:b/>
+          <w:sz w:val="28"/>
+          <w:szCs w:val="28"/>
+        </w:rPr>
+        <w:t xml:space="preserve">It is </w:t>
+      </w:r>
+      <w:r>
+        <w:rPr>
+          <w:sz w:val="28"/>
+          <w:szCs w:val="28"/>
+        </w:rPr>
+        <w:t xml:space="preserve">also called source </w:t>
+      </w:r>
+      <w:proofErr w:type="gramStart"/>
+      <w:r>
+        <w:rPr>
+          <w:sz w:val="28"/>
+          <w:szCs w:val="28"/>
+        </w:rPr>
+        <w:t>control .</w:t>
+      </w:r>
+      <w:proofErr w:type="gramEnd"/>
+      <w:r>
+        <w:rPr>
+          <w:sz w:val="28"/>
+          <w:szCs w:val="28"/>
+        </w:rPr>
+        <w:t xml:space="preserve"> </w:t>
+      </w:r>
+    </w:p>
+    <w:p>
+      <w:pPr>
+        <w:ind w:left="-540"/>
+        <w:rPr>
+          <w:sz w:val="28"/>
+          <w:szCs w:val="28"/>
+        </w:rPr>
+      </w:pPr>
+      <w:r>
+        <w:rPr>
+          <w:sz w:val="28"/>
+          <w:szCs w:val="28"/>
+        </w:rPr>
+        <w:t xml:space="preserve">- Version control is the practice of tracking and managing changes to software </w:t>
+      </w:r>
+      <w:proofErr w:type="gramStart"/>
+      <w:r>
+        <w:rPr>
+          <w:sz w:val="28"/>
+          <w:szCs w:val="28"/>
+        </w:rPr>
+        <w:t>code .</w:t>
+      </w:r>
+      <w:proofErr w:type="gramEnd"/>
+      <w:r>
+        <w:rPr>
+          <w:sz w:val="28"/>
+          <w:szCs w:val="28"/>
+        </w:rPr>
+        <w:t xml:space="preserve"> </w:t>
+      </w:r>
+    </w:p>
+    <w:p>
+      <w:pPr>
+        <w:ind w:left="-540"/>
+        <w:rPr>
+          <w:sz w:val="28"/>
+          <w:szCs w:val="28"/>
+        </w:rPr>
+      </w:pPr>
+      <w:r>
+        <w:rPr>
+          <w:sz w:val="28"/>
+          <w:szCs w:val="28"/>
+        </w:rPr>
+        <w:t xml:space="preserve">- Version control systems are </w:t>
+      </w:r>
+      <w:proofErr w:type="gramStart"/>
+      <w:r>
+        <w:rPr>
+          <w:sz w:val="28"/>
+          <w:szCs w:val="28"/>
+        </w:rPr>
+        <w:t>software tools that helps</w:t>
+      </w:r>
+      <w:proofErr w:type="gramEnd"/>
+      <w:r>
+        <w:rPr>
+          <w:sz w:val="28"/>
+          <w:szCs w:val="28"/>
+        </w:rPr>
+        <w:t xml:space="preserve"> software teams manage changes to source code over time</w:t>
+      </w:r>
+    </w:p>
+    <w:p>
+      <w:pPr>
+        <w:ind w:left="-540"/>
+        <w:rPr>
+          <w:b/>
+          <w:sz w:val="32"/>
+          <w:szCs w:val="28"/>
+        </w:rPr>
+      </w:pPr>
+      <w:r>
+        <w:rPr>
+          <w:b/>
+          <w:sz w:val="32"/>
+          <w:szCs w:val="28"/>
+        </w:rPr>
+        <w:t>Some Terminal</w:t>
+      </w:r>
+      <w:r>
+        <w:rPr>
+          <w:b/>
+          <w:sz w:val="32"/>
+          <w:szCs w:val="28"/>
+        </w:rPr>
+        <w:t xml:space="preserve"> commands</w:t>
+      </w:r>
+    </w:p>
+    <w:p>
+      <w:pPr>
+        <w:ind w:left="-540"/>
+        <w:rPr>
+          <w:sz w:val="28"/>
+          <w:szCs w:val="28"/>
+        </w:rPr>
+      </w:pPr>
+      <w:proofErr w:type="spellStart"/>
+      <w:proofErr w:type="gramStart"/>
+      <w:r>
+        <w:rPr>
+          <w:b/>
+          <w:sz w:val="28"/>
+          <w:szCs w:val="28"/>
+        </w:rPr>
+        <w:t>mkdir</w:t>
+      </w:r>
+      <w:proofErr w:type="spellEnd"/>
+      <w:proofErr w:type="gramEnd"/>
+      <w:r>
+        <w:rPr>
+          <w:sz w:val="28"/>
+          <w:szCs w:val="28"/>
+        </w:rPr>
+        <w:t xml:space="preserve"> </w:t>
+      </w:r>
+      <w:proofErr w:type="spellStart"/>
+      <w:r>
+        <w:rPr>
+          <w:sz w:val="28"/>
+          <w:szCs w:val="28"/>
+        </w:rPr>
+        <w:t>foldername</w:t>
+      </w:r>
+      <w:proofErr w:type="spellEnd"/>
+      <w:r>
+        <w:rPr>
+          <w:sz w:val="28"/>
+          <w:szCs w:val="28"/>
+        </w:rPr>
+        <w:t xml:space="preserve"> – creates a directory</w:t>
+      </w:r>
+    </w:p>
+    <w:p>
+      <w:pPr>
+        <w:ind w:left="-540"/>
+        <w:rPr>
+          <w:sz w:val="28"/>
+          <w:szCs w:val="28"/>
+        </w:rPr>
+      </w:pPr>
+      <w:proofErr w:type="gramStart"/>
+      <w:r>
+        <w:rPr>
+          <w:b/>
+          <w:sz w:val="28"/>
+          <w:szCs w:val="28"/>
+        </w:rPr>
+        <w:t>touch</w:t>
+      </w:r>
+      <w:proofErr w:type="gramEnd"/>
+      <w:r>
+        <w:rPr>
+          <w:sz w:val="28"/>
+          <w:szCs w:val="28"/>
+        </w:rPr>
+        <w:t xml:space="preserve"> filename – creates a file</w:t>
+      </w:r>
+    </w:p>
+    <w:p>
+      <w:pPr>
+        <w:ind w:left="-540"/>
+        <w:rPr>
+          <w:sz w:val="28"/>
+          <w:szCs w:val="28"/>
+        </w:rPr>
+      </w:pPr>
+      <w:proofErr w:type="gramStart"/>
+      <w:r>
+        <w:rPr>
+          <w:b/>
+          <w:sz w:val="28"/>
+          <w:szCs w:val="28"/>
+        </w:rPr>
+        <w:t>vim</w:t>
+      </w:r>
+      <w:proofErr w:type="gramEnd"/>
+      <w:r>
+        <w:rPr>
+          <w:sz w:val="28"/>
+          <w:szCs w:val="28"/>
+        </w:rPr>
+        <w:t xml:space="preserve"> filename </w:t>
+      </w:r>
+      <w:r>
+        <w:rPr>
+          <w:sz w:val="28"/>
+          <w:szCs w:val="28"/>
+        </w:rPr>
+        <w:t>-</w:t>
+      </w:r>
+      <w:r>
+        <w:rPr>
+          <w:sz w:val="28"/>
+          <w:szCs w:val="28"/>
+        </w:rPr>
+        <w:t xml:space="preserve"> open the file into VIM terminal text editor</w:t>
+      </w:r>
+    </w:p>
+    <w:p>
+      <w:pPr>
+        <w:ind w:left="-540"/>
+        <w:rPr>
+          <w:sz w:val="28"/>
+          <w:szCs w:val="28"/>
+        </w:rPr>
+      </w:pPr>
+      <w:proofErr w:type="gramStart"/>
+      <w:r>
+        <w:rPr>
+          <w:b/>
+          <w:sz w:val="28"/>
+          <w:szCs w:val="28"/>
+        </w:rPr>
+        <w:t>:x</w:t>
+      </w:r>
+      <w:proofErr w:type="gramEnd"/>
+      <w:r>
+        <w:rPr>
+          <w:sz w:val="28"/>
+          <w:szCs w:val="28"/>
+        </w:rPr>
+        <w:t xml:space="preserve"> - to save and come out of the VIM</w:t>
+      </w:r>
+    </w:p>
+    <w:p>
+      <w:pPr>
+        <w:ind w:left="-540"/>
+        <w:rPr>
+          <w:sz w:val="28"/>
+          <w:szCs w:val="28"/>
+        </w:rPr>
+      </w:pPr>
+      <w:proofErr w:type="spellStart"/>
+      <w:r>
+        <w:rPr>
+          <w:b/>
+          <w:sz w:val="28"/>
+          <w:szCs w:val="28"/>
+        </w:rPr>
+        <w:t>ls</w:t>
+      </w:r>
+      <w:proofErr w:type="spellEnd"/>
+      <w:r>
+        <w:rPr>
+          <w:sz w:val="28"/>
+          <w:szCs w:val="28"/>
+        </w:rPr>
+        <w:t xml:space="preserve"> - </w:t>
+      </w:r>
+      <w:proofErr w:type="gramStart"/>
+      <w:r>
+        <w:rPr>
+          <w:sz w:val="28"/>
+          <w:szCs w:val="28"/>
+        </w:rPr>
+        <w:t>to</w:t>
+      </w:r>
+      <w:proofErr w:type="gramEnd"/>
+      <w:r>
+        <w:rPr>
+          <w:sz w:val="28"/>
+          <w:szCs w:val="28"/>
+        </w:rPr>
+        <w:t xml:space="preserve"> check the directory elements</w:t>
+      </w:r>
+    </w:p>
+    <w:p>
+      <w:pPr>
+        <w:ind w:left="-540"/>
+        <w:rPr>
+          <w:sz w:val="28"/>
+          <w:szCs w:val="28"/>
+        </w:rPr>
+      </w:pPr>
+      <w:proofErr w:type="spellStart"/>
+      <w:proofErr w:type="gramStart"/>
+      <w:r>
+        <w:rPr>
+          <w:b/>
+          <w:sz w:val="28"/>
+          <w:szCs w:val="28"/>
+        </w:rPr>
+        <w:t>rm</w:t>
+      </w:r>
+      <w:proofErr w:type="spellEnd"/>
+      <w:proofErr w:type="gramEnd"/>
+      <w:r>
+        <w:rPr>
+          <w:sz w:val="28"/>
+          <w:szCs w:val="28"/>
+        </w:rPr>
+        <w:t xml:space="preserve"> filename - deletes the file</w:t>
+      </w:r>
+    </w:p>
+    <w:p>
+      <w:pPr>
+        <w:ind w:left="-540"/>
+        <w:rPr>
+          <w:b/>
+          <w:sz w:val="32"/>
+          <w:szCs w:val="28"/>
+        </w:rPr>
+      </w:pPr>
+      <w:r>
+        <w:rPr>
+          <w:b/>
+          <w:sz w:val="32"/>
+          <w:szCs w:val="28"/>
+        </w:rPr>
+        <w:lastRenderedPageBreak/>
+        <w:t>GIT</w:t>
+      </w:r>
+      <w:r>
+        <w:rPr>
+          <w:b/>
+          <w:sz w:val="32"/>
+          <w:szCs w:val="28"/>
+        </w:rPr>
+        <w:t xml:space="preserve"> commands</w:t>
+      </w:r>
+    </w:p>
+    <w:p>
+      <w:pPr>
+        <w:ind w:left="-540"/>
+        <w:rPr>
+          <w:b/>
+          <w:sz w:val="32"/>
+          <w:szCs w:val="28"/>
+        </w:rPr>
+      </w:pPr>
+      <w:proofErr w:type="spellStart"/>
+      <w:proofErr w:type="gramStart"/>
+      <w:r>
+        <w:rPr>
+          <w:b/>
+          <w:sz w:val="32"/>
+          <w:szCs w:val="28"/>
+        </w:rPr>
+        <w:t>git</w:t>
+      </w:r>
+      <w:proofErr w:type="spellEnd"/>
+      <w:proofErr w:type="gramEnd"/>
+      <w:r>
+        <w:rPr>
+          <w:b/>
+          <w:sz w:val="32"/>
+          <w:szCs w:val="28"/>
+        </w:rPr>
+        <w:t xml:space="preserve"> status </w:t>
+      </w:r>
+      <w:r>
+        <w:rPr>
+          <w:sz w:val="32"/>
+          <w:szCs w:val="28"/>
+        </w:rPr>
+        <w:t>- checks the status of the working repo</w:t>
+      </w:r>
+    </w:p>
+    <w:p>
+      <w:pPr>
+        <w:ind w:left="-540"/>
+        <w:rPr>
+          <w:sz w:val="32"/>
+          <w:szCs w:val="28"/>
+        </w:rPr>
+      </w:pPr>
+      <w:proofErr w:type="spellStart"/>
+      <w:proofErr w:type="gramStart"/>
+      <w:r>
+        <w:rPr>
+          <w:b/>
+          <w:sz w:val="32"/>
+          <w:szCs w:val="28"/>
+        </w:rPr>
+        <w:t>git</w:t>
+      </w:r>
+      <w:proofErr w:type="spellEnd"/>
+      <w:proofErr w:type="gramEnd"/>
+      <w:r>
+        <w:rPr>
+          <w:b/>
+          <w:sz w:val="32"/>
+          <w:szCs w:val="28"/>
+        </w:rPr>
+        <w:t xml:space="preserve"> </w:t>
+      </w:r>
+      <w:proofErr w:type="spellStart"/>
+      <w:r>
+        <w:rPr>
+          <w:b/>
+          <w:sz w:val="32"/>
+          <w:szCs w:val="28"/>
+        </w:rPr>
+        <w:t>init</w:t>
+      </w:r>
+      <w:proofErr w:type="spellEnd"/>
+      <w:r>
+        <w:rPr>
+          <w:b/>
+          <w:sz w:val="32"/>
+          <w:szCs w:val="28"/>
+        </w:rPr>
+        <w:t xml:space="preserve"> </w:t>
+      </w:r>
+      <w:r>
+        <w:rPr>
+          <w:sz w:val="32"/>
+          <w:szCs w:val="28"/>
+        </w:rPr>
+        <w:t>- initializes new empty repo</w:t>
+      </w:r>
+    </w:p>
+    <w:p>
+      <w:pPr>
+        <w:ind w:left="-540"/>
+        <w:rPr>
+          <w:sz w:val="32"/>
+          <w:szCs w:val="28"/>
+        </w:rPr>
+      </w:pPr>
+      <w:proofErr w:type="spellStart"/>
+      <w:proofErr w:type="gramStart"/>
+      <w:r>
+        <w:rPr>
+          <w:b/>
+          <w:sz w:val="32"/>
+          <w:szCs w:val="28"/>
+        </w:rPr>
+        <w:t>git</w:t>
+      </w:r>
+      <w:proofErr w:type="spellEnd"/>
+      <w:proofErr w:type="gramEnd"/>
+      <w:r>
+        <w:rPr>
+          <w:b/>
+          <w:sz w:val="32"/>
+          <w:szCs w:val="28"/>
+        </w:rPr>
+        <w:t xml:space="preserve"> add .</w:t>
+      </w:r>
+      <w:r>
+        <w:rPr>
+          <w:sz w:val="32"/>
+          <w:szCs w:val="28"/>
+        </w:rPr>
+        <w:t xml:space="preserve">  - </w:t>
+      </w:r>
+      <w:proofErr w:type="gramStart"/>
+      <w:r>
+        <w:rPr>
+          <w:sz w:val="32"/>
+          <w:szCs w:val="28"/>
+        </w:rPr>
+        <w:t>it</w:t>
+      </w:r>
+      <w:proofErr w:type="gramEnd"/>
+      <w:r>
+        <w:rPr>
+          <w:sz w:val="32"/>
+          <w:szCs w:val="28"/>
+        </w:rPr>
+        <w:t xml:space="preserve"> adds the untracked/</w:t>
+      </w:r>
+      <w:proofErr w:type="spellStart"/>
+      <w:r>
+        <w:rPr>
+          <w:sz w:val="32"/>
+          <w:szCs w:val="28"/>
+        </w:rPr>
+        <w:t>unstaged</w:t>
+      </w:r>
+      <w:proofErr w:type="spellEnd"/>
+      <w:r>
+        <w:rPr>
+          <w:sz w:val="32"/>
+          <w:szCs w:val="28"/>
+        </w:rPr>
+        <w:t xml:space="preserve"> changes to the staging area</w:t>
+      </w:r>
+    </w:p>
+    <w:p>
+      <w:pPr>
+        <w:ind w:left="-540"/>
+        <w:rPr>
+          <w:sz w:val="32"/>
+          <w:szCs w:val="28"/>
+        </w:rPr>
+      </w:pPr>
+      <w:proofErr w:type="spellStart"/>
+      <w:proofErr w:type="gramStart"/>
+      <w:r>
+        <w:rPr>
+          <w:b/>
+          <w:sz w:val="32"/>
+          <w:szCs w:val="28"/>
+        </w:rPr>
+        <w:t>git</w:t>
+      </w:r>
+      <w:proofErr w:type="spellEnd"/>
+      <w:proofErr w:type="gramEnd"/>
+      <w:r>
+        <w:rPr>
+          <w:b/>
+          <w:sz w:val="32"/>
+          <w:szCs w:val="28"/>
+        </w:rPr>
+        <w:t xml:space="preserve"> commit -m “message”</w:t>
+      </w:r>
+      <w:r>
+        <w:rPr>
+          <w:sz w:val="32"/>
+          <w:szCs w:val="28"/>
+        </w:rPr>
+        <w:t xml:space="preserve"> - it saves the changes made with a message . It doesn’t save changes in remote servers but only in the local repo of </w:t>
+      </w:r>
+      <w:proofErr w:type="gramStart"/>
+      <w:r>
+        <w:rPr>
+          <w:sz w:val="32"/>
+          <w:szCs w:val="28"/>
+        </w:rPr>
+        <w:t>GIT .</w:t>
+      </w:r>
+      <w:proofErr w:type="gramEnd"/>
+      <w:r>
+        <w:rPr>
+          <w:sz w:val="32"/>
+          <w:szCs w:val="28"/>
+        </w:rPr>
+        <w:t xml:space="preserve"> </w:t>
+      </w:r>
+    </w:p>
+    <w:p>
+      <w:pPr>
+        <w:ind w:left="-540"/>
+        <w:rPr>
+          <w:sz w:val="32"/>
+          <w:szCs w:val="28"/>
+        </w:rPr>
+      </w:pPr>
+      <w:proofErr w:type="spellStart"/>
+      <w:proofErr w:type="gramStart"/>
+      <w:r>
+        <w:rPr>
+          <w:b/>
+          <w:sz w:val="32"/>
+          <w:szCs w:val="28"/>
+        </w:rPr>
+        <w:t>git</w:t>
+      </w:r>
+      <w:proofErr w:type="spellEnd"/>
+      <w:proofErr w:type="gramEnd"/>
+      <w:r>
+        <w:rPr>
+          <w:b/>
+          <w:sz w:val="32"/>
+          <w:szCs w:val="28"/>
+        </w:rPr>
+        <w:t xml:space="preserve"> log</w:t>
+      </w:r>
+      <w:r>
+        <w:rPr>
+          <w:sz w:val="32"/>
+          <w:szCs w:val="28"/>
+        </w:rPr>
+        <w:t xml:space="preserve"> - </w:t>
+      </w:r>
+      <w:r>
+        <w:rPr>
+          <w:sz w:val="32"/>
+          <w:szCs w:val="28"/>
+        </w:rPr>
+        <w:t>it gives the history of your previous commits</w:t>
+      </w:r>
+    </w:p>
+    <w:p>
+      <w:pPr>
+        <w:ind w:left="-540"/>
+        <w:rPr>
+          <w:sz w:val="32"/>
+          <w:szCs w:val="28"/>
+        </w:rPr>
+      </w:pPr>
+      <w:proofErr w:type="spellStart"/>
+      <w:proofErr w:type="gramStart"/>
+      <w:r>
+        <w:rPr>
+          <w:b/>
+          <w:sz w:val="32"/>
+          <w:szCs w:val="28"/>
+        </w:rPr>
+        <w:t>git</w:t>
+      </w:r>
+      <w:proofErr w:type="spellEnd"/>
+      <w:proofErr w:type="gramEnd"/>
+      <w:r>
+        <w:rPr>
+          <w:b/>
+          <w:sz w:val="32"/>
+          <w:szCs w:val="28"/>
+        </w:rPr>
+        <w:t xml:space="preserve"> checkout</w:t>
+      </w:r>
+      <w:r>
+        <w:rPr>
+          <w:sz w:val="32"/>
+          <w:szCs w:val="28"/>
+        </w:rPr>
+        <w:t xml:space="preserve"> first7digits - used to </w:t>
+      </w:r>
+      <w:r>
+        <w:rPr>
+          <w:sz w:val="32"/>
+          <w:szCs w:val="28"/>
+        </w:rPr>
+        <w:t>go</w:t>
+      </w:r>
+      <w:r>
+        <w:rPr>
+          <w:sz w:val="32"/>
+          <w:szCs w:val="28"/>
+        </w:rPr>
+        <w:t xml:space="preserve"> </w:t>
+      </w:r>
+      <w:r>
+        <w:rPr>
+          <w:sz w:val="32"/>
+          <w:szCs w:val="28"/>
+        </w:rPr>
+        <w:t>to</w:t>
+      </w:r>
+      <w:r>
+        <w:rPr>
+          <w:sz w:val="32"/>
+          <w:szCs w:val="28"/>
+        </w:rPr>
+        <w:t xml:space="preserve">(or checkout) </w:t>
+      </w:r>
+      <w:r>
+        <w:rPr>
+          <w:sz w:val="32"/>
+          <w:szCs w:val="28"/>
+        </w:rPr>
+        <w:t>specific</w:t>
+      </w:r>
+      <w:r>
+        <w:rPr>
+          <w:sz w:val="32"/>
+          <w:szCs w:val="28"/>
+        </w:rPr>
+        <w:t xml:space="preserve"> commits</w:t>
+      </w:r>
+    </w:p>
+    <w:p>
+      <w:pPr>
+        <w:ind w:left="-540"/>
+        <w:rPr>
+          <w:sz w:val="32"/>
+          <w:szCs w:val="28"/>
+        </w:rPr>
+      </w:pPr>
+      <w:proofErr w:type="spellStart"/>
+      <w:proofErr w:type="gramStart"/>
+      <w:r>
+        <w:rPr>
+          <w:b/>
+          <w:sz w:val="32"/>
+          <w:szCs w:val="28"/>
+        </w:rPr>
+        <w:t>git</w:t>
+      </w:r>
+      <w:proofErr w:type="spellEnd"/>
+      <w:proofErr w:type="gramEnd"/>
+      <w:r>
+        <w:rPr>
+          <w:b/>
+          <w:sz w:val="32"/>
+          <w:szCs w:val="28"/>
+        </w:rPr>
+        <w:t xml:space="preserve"> checkout</w:t>
+      </w:r>
+      <w:r>
+        <w:rPr>
+          <w:sz w:val="32"/>
+          <w:szCs w:val="28"/>
+        </w:rPr>
+        <w:t xml:space="preserve"> </w:t>
+      </w:r>
+      <w:proofErr w:type="spellStart"/>
+      <w:r>
+        <w:rPr>
+          <w:sz w:val="32"/>
+          <w:szCs w:val="28"/>
+        </w:rPr>
+        <w:t>branchName</w:t>
+      </w:r>
+      <w:proofErr w:type="spellEnd"/>
+      <w:r>
+        <w:rPr>
+          <w:sz w:val="32"/>
+          <w:szCs w:val="28"/>
+        </w:rPr>
+        <w:t xml:space="preserve"> - to switch between branches</w:t>
       </w:r>
       <w:bookmarkStart w:id="0" w:name="_GoBack"/>
       <w:bookmarkEnd w:id="0"/>
-      <w:r>
-        <w:rPr>
-          <w:b/>
-          <w:sz w:val="44"/>
-        </w:rPr>
-        <w:t>trol</w:t>
-      </w:r>
-    </w:p>
-    <w:p>
-      <w:pPr>
-        <w:ind w:left="-540"/>
-        <w:rPr>
-          <w:sz w:val="28"/>
+    </w:p>
+    <w:p>
+      <w:pPr>
+        <w:ind w:left="-540"/>
+        <w:rPr>
+          <w:sz w:val="32"/>
+          <w:szCs w:val="28"/>
+        </w:rPr>
+      </w:pPr>
+      <w:proofErr w:type="spellStart"/>
+      <w:proofErr w:type="gramStart"/>
+      <w:r>
+        <w:rPr>
+          <w:b/>
+          <w:sz w:val="32"/>
+          <w:szCs w:val="28"/>
+        </w:rPr>
+        <w:t>git</w:t>
+      </w:r>
+      <w:proofErr w:type="spellEnd"/>
+      <w:proofErr w:type="gramEnd"/>
+      <w:r>
+        <w:rPr>
+          <w:b/>
+          <w:sz w:val="32"/>
+          <w:szCs w:val="28"/>
+        </w:rPr>
+        <w:t xml:space="preserve"> checkout -b</w:t>
+      </w:r>
+      <w:r>
+        <w:rPr>
+          <w:sz w:val="32"/>
+          <w:szCs w:val="28"/>
+        </w:rPr>
+        <w:t xml:space="preserve"> </w:t>
+      </w:r>
+      <w:proofErr w:type="spellStart"/>
+      <w:r>
+        <w:rPr>
+          <w:sz w:val="32"/>
+          <w:szCs w:val="28"/>
+        </w:rPr>
+        <w:t>newBranch</w:t>
+      </w:r>
+      <w:proofErr w:type="spellEnd"/>
+      <w:r>
+        <w:rPr>
+          <w:sz w:val="32"/>
+          <w:szCs w:val="28"/>
+        </w:rPr>
+        <w:t xml:space="preserve"> - creates new branch</w:t>
+      </w:r>
+    </w:p>
+    <w:p>
+      <w:pPr>
+        <w:ind w:left="-540"/>
+        <w:rPr>
+          <w:sz w:val="32"/>
+          <w:szCs w:val="28"/>
+        </w:rPr>
+      </w:pPr>
+      <w:proofErr w:type="spellStart"/>
+      <w:proofErr w:type="gramStart"/>
+      <w:r>
+        <w:rPr>
+          <w:b/>
+          <w:sz w:val="32"/>
+          <w:szCs w:val="28"/>
+        </w:rPr>
+        <w:t>git</w:t>
+      </w:r>
+      <w:proofErr w:type="spellEnd"/>
+      <w:proofErr w:type="gramEnd"/>
+      <w:r>
+        <w:rPr>
+          <w:b/>
+          <w:sz w:val="32"/>
+          <w:szCs w:val="28"/>
+        </w:rPr>
+        <w:t xml:space="preserve"> branch</w:t>
+      </w:r>
+      <w:r>
+        <w:rPr>
+          <w:sz w:val="32"/>
+          <w:szCs w:val="28"/>
+        </w:rPr>
+        <w:t xml:space="preserve"> - shows the available branches</w:t>
+      </w:r>
+    </w:p>
+    <w:p>
+      <w:pPr>
+        <w:ind w:left="-540"/>
+        <w:rPr>
+          <w:sz w:val="32"/>
+          <w:szCs w:val="28"/>
+        </w:rPr>
+      </w:pPr>
+      <w:r>
+        <w:rPr>
+          <w:sz w:val="32"/>
+          <w:szCs w:val="28"/>
+        </w:rPr>
+        <w:t xml:space="preserve">- </w:t>
+      </w:r>
+      <w:r>
+        <w:rPr>
+          <w:b/>
+          <w:sz w:val="32"/>
+          <w:szCs w:val="28"/>
+        </w:rPr>
+        <w:t>Branch</w:t>
+      </w:r>
+      <w:r>
+        <w:rPr>
+          <w:sz w:val="32"/>
+          <w:szCs w:val="28"/>
+        </w:rPr>
+        <w:t xml:space="preserve"> in GIT is another line of </w:t>
+      </w:r>
+      <w:proofErr w:type="gramStart"/>
+      <w:r>
+        <w:rPr>
+          <w:sz w:val="32"/>
+          <w:szCs w:val="28"/>
+        </w:rPr>
+        <w:t>development ,</w:t>
+      </w:r>
+      <w:proofErr w:type="gramEnd"/>
+      <w:r>
+        <w:rPr>
+          <w:sz w:val="32"/>
+          <w:szCs w:val="28"/>
+        </w:rPr>
+        <w:t xml:space="preserve"> which can be modified without affecting the main part of the repo</w:t>
+      </w:r>
+    </w:p>
+    <w:p>
+      <w:pPr>
+        <w:ind w:left="-540"/>
+        <w:rPr>
+          <w:sz w:val="32"/>
+          <w:szCs w:val="28"/>
+        </w:rPr>
+      </w:pPr>
+      <w:proofErr w:type="spellStart"/>
+      <w:proofErr w:type="gramStart"/>
+      <w:r>
+        <w:rPr>
+          <w:b/>
+          <w:sz w:val="32"/>
+          <w:szCs w:val="28"/>
+        </w:rPr>
+        <w:t>git</w:t>
+      </w:r>
+      <w:proofErr w:type="spellEnd"/>
+      <w:proofErr w:type="gramEnd"/>
+      <w:r>
+        <w:rPr>
+          <w:b/>
+          <w:sz w:val="32"/>
+          <w:szCs w:val="28"/>
+        </w:rPr>
+        <w:t xml:space="preserve"> push origin master</w:t>
+      </w:r>
+      <w:r>
+        <w:rPr>
+          <w:sz w:val="32"/>
+          <w:szCs w:val="28"/>
+        </w:rPr>
+        <w:t xml:space="preserve"> - to save/make changes to the remote server like GITHUB</w:t>
+      </w:r>
+    </w:p>
+    <w:p>
+      <w:pPr>
+        <w:ind w:left="-540"/>
+        <w:rPr>
+          <w:b/>
+          <w:sz w:val="32"/>
+          <w:szCs w:val="28"/>
+        </w:rPr>
+      </w:pPr>
+    </w:p>
+    <w:p>
+      <w:pPr>
+        <w:ind w:left="-540"/>
+        <w:rPr>
+          <w:sz w:val="28"/>
+          <w:szCs w:val="28"/>
         </w:rPr>
       </w:pPr>
     </w:p>
@@ -5084,6 +6052,7 @@
   <w:style w:type="paragraph" w:default="1" w:styleId="Normal">
     <w:name w:val="Normal"/>
     <w:qFormat/>
+    <w:rsid w:val="00C352B8"/>
   </w:style>
   <w:style w:type="character" w:default="1" w:styleId="DefaultParagraphFont">
     <w:name w:val="Default Paragraph Font"/>
@@ -5285,6 +6254,7 @@
   <w:style w:type="paragraph" w:default="1" w:styleId="Normal">
     <w:name w:val="Normal"/>
     <w:qFormat/>
+    <w:rsid w:val="00C352B8"/>
   </w:style>
   <w:style w:type="character" w:default="1" w:styleId="DefaultParagraphFont">
     <w:name w:val="Default Paragraph Font"/>
@@ -5617,7 +6587,7 @@
 </file>
 
 <file path=customXml/itemProps1.xml><?xml version="1.0" encoding="utf-8"?>
-<ds:datastoreItem xmlns:ds="http://schemas.openxmlformats.org/officeDocument/2006/customXml" ds:itemID="{D1BCC196-8A79-4F48-87A7-926DFBBF5D6C}">
+<ds:datastoreItem xmlns:ds="http://schemas.openxmlformats.org/officeDocument/2006/customXml" ds:itemID="{FB05AE4D-5CDA-4365-B2D5-1176A54AF6E8}">
   <ds:schemaRefs>
     <ds:schemaRef ds:uri="http://schemas.openxmlformats.org/officeDocument/2006/bibliography"/>
   </ds:schemaRefs>

</xml_diff>

<commit_message>
webD - bootstrap updated
</commit_message>
<xml_diff>
--- a/Web Development.docx
+++ b/Web Development.docx
@@ -4021,7 +4021,23 @@
           <w:sz w:val="32"/>
           <w:szCs w:val="28"/>
         </w:rPr>
-        <w:t>Some Terminal</w:t>
+        <w:t xml:space="preserve">Some </w:t>
+      </w:r>
+      <w:r>
+        <w:rPr>
+          <w:b/>
+          <w:sz w:val="32"/>
+          <w:szCs w:val="28"/>
+        </w:rPr>
+        <w:t xml:space="preserve">Linux </w:t>
+      </w:r>
+      <w:r>
+        <w:rPr>
+          <w:b/>
+          <w:sz w:val="32"/>
+          <w:szCs w:val="28"/>
+        </w:rPr>
+        <w:t>Terminal</w:t>
       </w:r>
       <w:r>
         <w:rPr>
@@ -4648,187 +4664,464 @@
         </w:rPr>
         <w:t xml:space="preserve"> - to switch between branches</w:t>
       </w:r>
+    </w:p>
+    <w:p>
+      <w:pPr>
+        <w:ind w:left="-540"/>
+        <w:rPr>
+          <w:sz w:val="32"/>
+          <w:szCs w:val="28"/>
+        </w:rPr>
+      </w:pPr>
+      <w:proofErr w:type="spellStart"/>
+      <w:proofErr w:type="gramStart"/>
+      <w:r>
+        <w:rPr>
+          <w:b/>
+          <w:sz w:val="32"/>
+          <w:szCs w:val="28"/>
+        </w:rPr>
+        <w:t>git</w:t>
+      </w:r>
+      <w:proofErr w:type="spellEnd"/>
+      <w:proofErr w:type="gramEnd"/>
+      <w:r>
+        <w:rPr>
+          <w:b/>
+          <w:sz w:val="32"/>
+          <w:szCs w:val="28"/>
+        </w:rPr>
+        <w:t xml:space="preserve"> checkout -b</w:t>
+      </w:r>
+      <w:r>
+        <w:rPr>
+          <w:sz w:val="32"/>
+          <w:szCs w:val="28"/>
+        </w:rPr>
+        <w:t xml:space="preserve"> </w:t>
+      </w:r>
+      <w:proofErr w:type="spellStart"/>
+      <w:r>
+        <w:rPr>
+          <w:sz w:val="32"/>
+          <w:szCs w:val="28"/>
+        </w:rPr>
+        <w:t>newBranch</w:t>
+      </w:r>
+      <w:proofErr w:type="spellEnd"/>
+      <w:r>
+        <w:rPr>
+          <w:sz w:val="32"/>
+          <w:szCs w:val="28"/>
+        </w:rPr>
+        <w:t xml:space="preserve"> - creates new branch</w:t>
+      </w:r>
+    </w:p>
+    <w:p>
+      <w:pPr>
+        <w:ind w:left="-540"/>
+        <w:rPr>
+          <w:sz w:val="32"/>
+          <w:szCs w:val="28"/>
+        </w:rPr>
+      </w:pPr>
+      <w:proofErr w:type="spellStart"/>
+      <w:proofErr w:type="gramStart"/>
+      <w:r>
+        <w:rPr>
+          <w:b/>
+          <w:sz w:val="32"/>
+          <w:szCs w:val="28"/>
+        </w:rPr>
+        <w:t>git</w:t>
+      </w:r>
+      <w:proofErr w:type="spellEnd"/>
+      <w:proofErr w:type="gramEnd"/>
+      <w:r>
+        <w:rPr>
+          <w:b/>
+          <w:sz w:val="32"/>
+          <w:szCs w:val="28"/>
+        </w:rPr>
+        <w:t xml:space="preserve"> branch</w:t>
+      </w:r>
+      <w:r>
+        <w:rPr>
+          <w:sz w:val="32"/>
+          <w:szCs w:val="28"/>
+        </w:rPr>
+        <w:t xml:space="preserve"> - shows the available branches</w:t>
+      </w:r>
+    </w:p>
+    <w:p>
+      <w:pPr>
+        <w:ind w:left="-540"/>
+        <w:rPr>
+          <w:sz w:val="32"/>
+          <w:szCs w:val="28"/>
+        </w:rPr>
+      </w:pPr>
+      <w:r>
+        <w:rPr>
+          <w:sz w:val="32"/>
+          <w:szCs w:val="28"/>
+        </w:rPr>
+        <w:t xml:space="preserve">- </w:t>
+      </w:r>
+      <w:r>
+        <w:rPr>
+          <w:b/>
+          <w:sz w:val="32"/>
+          <w:szCs w:val="28"/>
+        </w:rPr>
+        <w:t>Branch</w:t>
+      </w:r>
+      <w:r>
+        <w:rPr>
+          <w:sz w:val="32"/>
+          <w:szCs w:val="28"/>
+        </w:rPr>
+        <w:t xml:space="preserve"> in GIT is another line of </w:t>
+      </w:r>
+      <w:proofErr w:type="gramStart"/>
+      <w:r>
+        <w:rPr>
+          <w:sz w:val="32"/>
+          <w:szCs w:val="28"/>
+        </w:rPr>
+        <w:t>development ,</w:t>
+      </w:r>
+      <w:proofErr w:type="gramEnd"/>
+      <w:r>
+        <w:rPr>
+          <w:sz w:val="32"/>
+          <w:szCs w:val="28"/>
+        </w:rPr>
+        <w:t xml:space="preserve"> which can be modified without affecting the main part of the repo</w:t>
+      </w:r>
+    </w:p>
+    <w:p>
+      <w:pPr>
+        <w:ind w:left="-540"/>
+        <w:rPr>
+          <w:sz w:val="32"/>
+          <w:szCs w:val="28"/>
+        </w:rPr>
+      </w:pPr>
+      <w:proofErr w:type="spellStart"/>
+      <w:proofErr w:type="gramStart"/>
+      <w:r>
+        <w:rPr>
+          <w:b/>
+          <w:sz w:val="32"/>
+          <w:szCs w:val="28"/>
+        </w:rPr>
+        <w:t>git</w:t>
+      </w:r>
+      <w:proofErr w:type="spellEnd"/>
+      <w:proofErr w:type="gramEnd"/>
+      <w:r>
+        <w:rPr>
+          <w:b/>
+          <w:sz w:val="32"/>
+          <w:szCs w:val="28"/>
+        </w:rPr>
+        <w:t xml:space="preserve"> push origin master</w:t>
+      </w:r>
+      <w:r>
+        <w:rPr>
+          <w:sz w:val="32"/>
+          <w:szCs w:val="28"/>
+        </w:rPr>
+        <w:t xml:space="preserve"> - to save/make changes to the remote server like GITHUB</w:t>
+      </w:r>
+    </w:p>
+    <w:p>
+      <w:pPr>
+        <w:ind w:left="-540"/>
+        <w:rPr>
+          <w:b/>
+          <w:sz w:val="44"/>
+        </w:rPr>
+      </w:pPr>
+      <w:r>
+        <w:rPr>
+          <w:b/>
+          <w:sz w:val="44"/>
+        </w:rPr>
+        <w:t>Bootstrap</w:t>
+      </w:r>
+    </w:p>
+    <w:p>
+      <w:pPr>
+        <w:ind w:left="-540"/>
+        <w:rPr>
+          <w:sz w:val="32"/>
+        </w:rPr>
+      </w:pPr>
+      <w:r>
+        <w:rPr>
+          <w:sz w:val="44"/>
+        </w:rPr>
+        <w:t xml:space="preserve">- </w:t>
+      </w:r>
+      <w:r>
+        <w:rPr>
+          <w:sz w:val="32"/>
+        </w:rPr>
+        <w:t xml:space="preserve">It is a CSS framework used to develop responsive and mobile-friendly </w:t>
+      </w:r>
+      <w:proofErr w:type="gramStart"/>
+      <w:r>
+        <w:rPr>
+          <w:sz w:val="32"/>
+        </w:rPr>
+        <w:t>websites</w:t>
+      </w:r>
+      <w:r>
+        <w:rPr>
+          <w:sz w:val="32"/>
+        </w:rPr>
+        <w:t xml:space="preserve"> ,</w:t>
+      </w:r>
+      <w:proofErr w:type="gramEnd"/>
+      <w:r>
+        <w:rPr>
+          <w:sz w:val="32"/>
+        </w:rPr>
+        <w:t xml:space="preserve"> includes prebuilt classes</w:t>
+      </w:r>
+      <w:r>
+        <w:rPr>
+          <w:sz w:val="32"/>
+        </w:rPr>
+        <w:t xml:space="preserve"> ready to use .</w:t>
+      </w:r>
+    </w:p>
+    <w:p>
+      <w:pPr>
+        <w:ind w:left="-540"/>
+        <w:rPr>
+          <w:sz w:val="32"/>
+        </w:rPr>
+      </w:pPr>
+      <w:r>
+        <w:rPr>
+          <w:sz w:val="32"/>
+        </w:rPr>
+        <w:t xml:space="preserve">- </w:t>
+      </w:r>
+      <w:proofErr w:type="gramStart"/>
+      <w:r>
+        <w:rPr>
+          <w:sz w:val="32"/>
+        </w:rPr>
+        <w:t>CDN(</w:t>
+      </w:r>
+      <w:proofErr w:type="gramEnd"/>
+      <w:r>
+        <w:rPr>
+          <w:sz w:val="32"/>
+        </w:rPr>
+        <w:t xml:space="preserve">Content Delivery Network) - By CDN one can directly use or include any library into the website without actually downloading it into the website’s folder . </w:t>
+      </w:r>
+    </w:p>
+    <w:p>
+      <w:pPr>
+        <w:ind w:left="-540"/>
+        <w:rPr>
+          <w:sz w:val="32"/>
+        </w:rPr>
+      </w:pPr>
+      <w:r>
+        <w:rPr>
+          <w:sz w:val="32"/>
+        </w:rPr>
+        <w:t>- Bootstrap works on a grid system of 12</w:t>
+      </w:r>
+    </w:p>
+    <w:p>
+      <w:pPr>
+        <w:ind w:left="-540"/>
+        <w:rPr>
+          <w:sz w:val="32"/>
+        </w:rPr>
+      </w:pPr>
+      <w:r>
+        <w:rPr>
+          <w:sz w:val="32"/>
+        </w:rPr>
+        <w:t xml:space="preserve">- In </w:t>
+      </w:r>
+      <w:proofErr w:type="gramStart"/>
+      <w:r>
+        <w:rPr>
+          <w:sz w:val="32"/>
+        </w:rPr>
+        <w:t>bootstrap ,</w:t>
+      </w:r>
+      <w:proofErr w:type="gramEnd"/>
+      <w:r>
+        <w:rPr>
+          <w:sz w:val="32"/>
+        </w:rPr>
+        <w:t xml:space="preserve"> using things </w:t>
+      </w:r>
+      <w:proofErr w:type="spellStart"/>
+      <w:r>
+        <w:rPr>
+          <w:sz w:val="32"/>
+        </w:rPr>
+        <w:t>uder</w:t>
+      </w:r>
+      <w:proofErr w:type="spellEnd"/>
+      <w:r>
+        <w:rPr>
+          <w:sz w:val="32"/>
+        </w:rPr>
+        <w:t xml:space="preserve"> container is necessary</w:t>
+      </w:r>
+    </w:p>
+    <w:p>
+      <w:pPr>
+        <w:ind w:left="-540"/>
+        <w:rPr>
+          <w:sz w:val="32"/>
+        </w:rPr>
+      </w:pPr>
+      <w:r>
+        <w:rPr>
+          <w:sz w:val="32"/>
+        </w:rPr>
+        <w:lastRenderedPageBreak/>
+        <w:t>- &lt;div class=”</w:t>
+      </w:r>
+      <w:r>
+        <w:rPr>
+          <w:b/>
+          <w:sz w:val="32"/>
+        </w:rPr>
+        <w:t>container</w:t>
+      </w:r>
+      <w:r>
+        <w:rPr>
+          <w:sz w:val="32"/>
+        </w:rPr>
+        <w:t>”&gt; - this regular</w:t>
+      </w:r>
+      <w:r>
+        <w:rPr>
+          <w:sz w:val="32"/>
+        </w:rPr>
+        <w:t>/standard</w:t>
+      </w:r>
+      <w:r>
+        <w:rPr>
+          <w:sz w:val="32"/>
+        </w:rPr>
+        <w:t xml:space="preserve"> container comes with extra margin around it</w:t>
+      </w:r>
+    </w:p>
+    <w:p>
+      <w:pPr>
+        <w:ind w:left="-540"/>
+        <w:rPr>
+          <w:sz w:val="32"/>
+        </w:rPr>
+      </w:pPr>
+      <w:r>
+        <w:rPr>
+          <w:sz w:val="32"/>
+        </w:rPr>
+        <w:t>- &lt;div class=”</w:t>
+      </w:r>
+      <w:r>
+        <w:rPr>
+          <w:b/>
+          <w:sz w:val="32"/>
+        </w:rPr>
+        <w:t>container-fluid</w:t>
+      </w:r>
+      <w:r>
+        <w:rPr>
+          <w:sz w:val="32"/>
+        </w:rPr>
+        <w:t xml:space="preserve">”&gt; - this specific container </w:t>
+      </w:r>
+      <w:r>
+        <w:rPr>
+          <w:sz w:val="32"/>
+        </w:rPr>
+        <w:t xml:space="preserve">has no margin and </w:t>
+      </w:r>
       <w:bookmarkStart w:id="0" w:name="_GoBack"/>
       <w:bookmarkEnd w:id="0"/>
-    </w:p>
-    <w:p>
-      <w:pPr>
-        <w:ind w:left="-540"/>
-        <w:rPr>
-          <w:sz w:val="32"/>
-          <w:szCs w:val="28"/>
-        </w:rPr>
-      </w:pPr>
-      <w:proofErr w:type="spellStart"/>
-      <w:proofErr w:type="gramStart"/>
-      <w:r>
-        <w:rPr>
-          <w:b/>
-          <w:sz w:val="32"/>
-          <w:szCs w:val="28"/>
-        </w:rPr>
-        <w:t>git</w:t>
-      </w:r>
-      <w:proofErr w:type="spellEnd"/>
-      <w:proofErr w:type="gramEnd"/>
-      <w:r>
-        <w:rPr>
-          <w:b/>
-          <w:sz w:val="32"/>
-          <w:szCs w:val="28"/>
-        </w:rPr>
-        <w:t xml:space="preserve"> checkout -b</w:t>
-      </w:r>
-      <w:r>
-        <w:rPr>
-          <w:sz w:val="32"/>
-          <w:szCs w:val="28"/>
-        </w:rPr>
-        <w:t xml:space="preserve"> </w:t>
-      </w:r>
-      <w:proofErr w:type="spellStart"/>
-      <w:r>
-        <w:rPr>
-          <w:sz w:val="32"/>
-          <w:szCs w:val="28"/>
-        </w:rPr>
-        <w:t>newBranch</w:t>
-      </w:r>
-      <w:proofErr w:type="spellEnd"/>
-      <w:r>
-        <w:rPr>
-          <w:sz w:val="32"/>
-          <w:szCs w:val="28"/>
-        </w:rPr>
-        <w:t xml:space="preserve"> - creates new branch</w:t>
-      </w:r>
-    </w:p>
-    <w:p>
-      <w:pPr>
-        <w:ind w:left="-540"/>
-        <w:rPr>
-          <w:sz w:val="32"/>
-          <w:szCs w:val="28"/>
-        </w:rPr>
-      </w:pPr>
-      <w:proofErr w:type="spellStart"/>
-      <w:proofErr w:type="gramStart"/>
-      <w:r>
-        <w:rPr>
-          <w:b/>
-          <w:sz w:val="32"/>
-          <w:szCs w:val="28"/>
-        </w:rPr>
-        <w:t>git</w:t>
-      </w:r>
-      <w:proofErr w:type="spellEnd"/>
-      <w:proofErr w:type="gramEnd"/>
-      <w:r>
-        <w:rPr>
-          <w:b/>
-          <w:sz w:val="32"/>
-          <w:szCs w:val="28"/>
-        </w:rPr>
-        <w:t xml:space="preserve"> branch</w:t>
-      </w:r>
-      <w:r>
-        <w:rPr>
-          <w:sz w:val="32"/>
-          <w:szCs w:val="28"/>
-        </w:rPr>
-        <w:t xml:space="preserve"> - shows the available branches</w:t>
-      </w:r>
-    </w:p>
-    <w:p>
-      <w:pPr>
-        <w:ind w:left="-540"/>
-        <w:rPr>
-          <w:sz w:val="32"/>
-          <w:szCs w:val="28"/>
-        </w:rPr>
-      </w:pPr>
-      <w:r>
-        <w:rPr>
-          <w:sz w:val="32"/>
-          <w:szCs w:val="28"/>
+      <w:r>
+        <w:rPr>
+          <w:sz w:val="32"/>
+        </w:rPr>
+        <w:t>takes up the 100% width of the viewport</w:t>
+      </w:r>
+    </w:p>
+    <w:p>
+      <w:pPr>
+        <w:ind w:left="-540"/>
+        <w:rPr>
+          <w:sz w:val="32"/>
+        </w:rPr>
+      </w:pPr>
+      <w:r>
+        <w:rPr>
+          <w:sz w:val="32"/>
         </w:rPr>
         <w:t xml:space="preserve">- </w:t>
       </w:r>
-      <w:r>
-        <w:rPr>
-          <w:b/>
-          <w:sz w:val="32"/>
-          <w:szCs w:val="28"/>
-        </w:rPr>
-        <w:t>Branch</w:t>
-      </w:r>
-      <w:r>
-        <w:rPr>
-          <w:sz w:val="32"/>
-          <w:szCs w:val="28"/>
-        </w:rPr>
-        <w:t xml:space="preserve"> in GIT is another line of </w:t>
-      </w:r>
-      <w:proofErr w:type="gramStart"/>
-      <w:r>
-        <w:rPr>
-          <w:sz w:val="32"/>
-          <w:szCs w:val="28"/>
-        </w:rPr>
-        <w:t>development ,</w:t>
-      </w:r>
-      <w:proofErr w:type="gramEnd"/>
-      <w:r>
-        <w:rPr>
-          <w:sz w:val="32"/>
-          <w:szCs w:val="28"/>
-        </w:rPr>
-        <w:t xml:space="preserve"> which can be modified without affecting the main part of the repo</w:t>
-      </w:r>
-    </w:p>
-    <w:p>
-      <w:pPr>
-        <w:ind w:left="-540"/>
-        <w:rPr>
-          <w:sz w:val="32"/>
-          <w:szCs w:val="28"/>
-        </w:rPr>
-      </w:pPr>
-      <w:proofErr w:type="spellStart"/>
-      <w:proofErr w:type="gramStart"/>
-      <w:r>
-        <w:rPr>
-          <w:b/>
-          <w:sz w:val="32"/>
-          <w:szCs w:val="28"/>
-        </w:rPr>
-        <w:t>git</w:t>
-      </w:r>
-      <w:proofErr w:type="spellEnd"/>
-      <w:proofErr w:type="gramEnd"/>
-      <w:r>
-        <w:rPr>
-          <w:b/>
-          <w:sz w:val="32"/>
-          <w:szCs w:val="28"/>
-        </w:rPr>
-        <w:t xml:space="preserve"> push origin master</w:t>
-      </w:r>
-      <w:r>
-        <w:rPr>
-          <w:sz w:val="32"/>
-          <w:szCs w:val="28"/>
-        </w:rPr>
-        <w:t xml:space="preserve"> - to save/make changes to the remote server like GITHUB</w:t>
-      </w:r>
-    </w:p>
-    <w:p>
-      <w:pPr>
-        <w:ind w:left="-540"/>
-        <w:rPr>
-          <w:b/>
-          <w:sz w:val="32"/>
-          <w:szCs w:val="28"/>
+      <w:proofErr w:type="gramStart"/>
+      <w:r>
+        <w:rPr>
+          <w:sz w:val="32"/>
+        </w:rPr>
+        <w:t>all</w:t>
+      </w:r>
+      <w:proofErr w:type="gramEnd"/>
+      <w:r>
+        <w:rPr>
+          <w:sz w:val="32"/>
+        </w:rPr>
+        <w:t xml:space="preserve"> the contents would be in the </w:t>
+      </w:r>
+      <w:r>
+        <w:rPr>
+          <w:b/>
+          <w:sz w:val="32"/>
+        </w:rPr>
+        <w:t>columns(&lt;div class=”col”&gt;)</w:t>
+      </w:r>
+      <w:r>
+        <w:rPr>
+          <w:sz w:val="32"/>
+        </w:rPr>
+        <w:t xml:space="preserve"> which are the immediate child of parent </w:t>
+      </w:r>
+      <w:r>
+        <w:rPr>
+          <w:b/>
+          <w:sz w:val="32"/>
+        </w:rPr>
+        <w:t>row(&lt;div class=”row”&gt;)</w:t>
+      </w:r>
+      <w:r>
+        <w:rPr>
+          <w:sz w:val="32"/>
+        </w:rPr>
+        <w:t xml:space="preserve"> class . </w:t>
+      </w:r>
+    </w:p>
+    <w:p>
+      <w:pPr>
+        <w:ind w:left="-540"/>
+        <w:rPr>
+          <w:sz w:val="32"/>
         </w:rPr>
       </w:pPr>
     </w:p>
@@ -6587,7 +6880,7 @@
 </file>
 
 <file path=customXml/itemProps1.xml><?xml version="1.0" encoding="utf-8"?>
-<ds:datastoreItem xmlns:ds="http://schemas.openxmlformats.org/officeDocument/2006/customXml" ds:itemID="{FB05AE4D-5CDA-4365-B2D5-1176A54AF6E8}">
+<ds:datastoreItem xmlns:ds="http://schemas.openxmlformats.org/officeDocument/2006/customXml" ds:itemID="{C115C50A-E899-4C95-9892-2A47AD425A46}">
   <ds:schemaRefs>
     <ds:schemaRef ds:uri="http://schemas.openxmlformats.org/officeDocument/2006/bibliography"/>
   </ds:schemaRefs>

</xml_diff>